<commit_message>
Finished ISP Check-in number 2
</commit_message>
<xml_diff>
--- a/Fighter/Independent_Study_Project_-_Checkpoint_1.docx
+++ b/Fighter/Independent_Study_Project_-_Checkpoint_1.docx
@@ -409,6 +409,17 @@
               <w:right w:w="80" w:type="dxa"/>
             </w:tcMar>
           </w:tcPr>
+          <w:p>
+            <w:hyperlink r:id="rId7" w:history="1">
+              <w:r>
+                <w:rPr>
+                  <w:rStyle w:val="Hyperlink"/>
+                </w:rPr>
+                <w:t>https://github.com/RSGC-Longwell-J/Fighter/blob/dc3b016984e53e816fbee2b4ad554ea28e1e8d23/Fighter/GameOverScreen.swift#L16-L26</w:t>
+              </w:r>
+            </w:hyperlink>
+          </w:p>
+          <w:p/>
           <w:p/>
         </w:tc>
       </w:tr>
@@ -688,7 +699,7 @@
             </w:tcMar>
           </w:tcPr>
           <w:p>
-            <w:hyperlink r:id="rId7" w:history="1">
+            <w:hyperlink r:id="rId8" w:anchor="L28-L33" w:history="1">
               <w:r>
                 <w:rPr>
                   <w:rStyle w:val="Hyperlink"/>
@@ -1523,6 +1534,7 @@
               <w:pStyle w:val="TableStyle1"/>
             </w:pPr>
             <w:r>
+              <w:lastRenderedPageBreak/>
               <w:t>Evidence:</w:t>
             </w:r>
             <w:r>
@@ -1872,7 +1884,7 @@
             </w:tcMar>
           </w:tcPr>
           <w:p>
-            <w:hyperlink r:id="rId8" w:history="1">
+            <w:hyperlink r:id="rId9" w:anchor="L84-L90" w:history="1">
               <w:r>
                 <w:rPr>
                   <w:rStyle w:val="Hyperlink"/>
@@ -2166,7 +2178,15 @@
           </w:tcPr>
           <w:p>
             <w:r>
-              <w:t>Not yet, but I intend to add program solutions such as, having a game over screen when you run out of lives, and some powerups taking over other ones.</w:t>
+              <w:t xml:space="preserve">Not yet, but I intend to add program solutions such as, having a game over screen when you run out of lives, and some </w:t>
+            </w:r>
+            <w:proofErr w:type="spellStart"/>
+            <w:r>
+              <w:t>powerups</w:t>
+            </w:r>
+            <w:proofErr w:type="spellEnd"/>
+            <w:r>
+              <w:t xml:space="preserve"> taking over other ones.</w:t>
             </w:r>
           </w:p>
         </w:tc>
@@ -2915,6 +2935,7 @@
           <w:sz w:val="20"/>
           <w:szCs w:val="20"/>
         </w:rPr>
+        <w:lastRenderedPageBreak/>
         <w:t>A3.2</w:t>
       </w:r>
       <w:r>
@@ -2983,7 +3004,6 @@
               <w:pStyle w:val="TableStyle1"/>
             </w:pPr>
             <w:r>
-              <w:lastRenderedPageBreak/>
               <w:t>Evidence:</w:t>
             </w:r>
             <w:r>
@@ -3021,7 +3041,7 @@
             </w:tcMar>
           </w:tcPr>
           <w:p>
-            <w:hyperlink r:id="rId9" w:history="1">
+            <w:hyperlink r:id="rId10" w:anchor="diff-ba1a2d1936d693d8da8f3bab94dd5ce6R74" w:history="1">
               <w:r>
                 <w:rPr>
                   <w:rStyle w:val="Hyperlink"/>
@@ -3622,7 +3642,7 @@
             </w:tcMar>
           </w:tcPr>
           <w:p>
-            <w:hyperlink r:id="rId10" w:history="1">
+            <w:hyperlink r:id="rId11" w:anchor="diff-ba1a2d1936d693d8da8f3bab94dd5ce6R75" w:history="1">
               <w:r>
                 <w:rPr>
                   <w:rStyle w:val="Hyperlink"/>
@@ -3632,7 +3652,7 @@
             </w:hyperlink>
           </w:p>
           <w:p>
-            <w:hyperlink r:id="rId11" w:history="1">
+            <w:hyperlink r:id="rId12" w:anchor="diff-ba1a2d1936d693d8da8f3bab94dd5ce6R89" w:history="1">
               <w:r>
                 <w:rPr>
                   <w:rStyle w:val="Hyperlink"/>
@@ -5093,8 +5113,6 @@
             <w:r>
               <w:t>I haven’t worked with anyone yet, but eventually, I will use a lot of peer feedback to better my ISP.</w:t>
             </w:r>
-            <w:bookmarkStart w:id="0" w:name="_GoBack"/>
-            <w:bookmarkEnd w:id="0"/>
           </w:p>
         </w:tc>
       </w:tr>
@@ -5300,9 +5318,79 @@
         <w:t>don’t know where the rest of my classmates are at, and what I should be comping my work too. I do know that I have put a pretty large amount of my time into my ISP already, and I have made some serious headway into my final product.</w:t>
       </w:r>
     </w:p>
+    <w:p>
+      <w:pPr>
+        <w:pStyle w:val="Body"/>
+        <w:rPr>
+          <w:b/>
+        </w:rPr>
+      </w:pPr>
+    </w:p>
+    <w:p>
+      <w:pPr>
+        <w:pStyle w:val="Body"/>
+        <w:rPr>
+          <w:b/>
+          <w:i/>
+          <w:sz w:val="40"/>
+          <w:szCs w:val="40"/>
+          <w:u w:val="single"/>
+        </w:rPr>
+      </w:pPr>
+      <w:r>
+        <w:rPr>
+          <w:b/>
+          <w:i/>
+          <w:sz w:val="40"/>
+          <w:szCs w:val="40"/>
+          <w:u w:val="single"/>
+        </w:rPr>
+        <w:t>Check-in Number 2</w:t>
+      </w:r>
+    </w:p>
+    <w:p>
+      <w:pPr>
+        <w:pStyle w:val="Body"/>
+        <w:rPr>
+          <w:b/>
+        </w:rPr>
+      </w:pPr>
+    </w:p>
+    <w:p>
+      <w:pPr>
+        <w:pStyle w:val="Body"/>
+        <w:rPr>
+          <w:b/>
+        </w:rPr>
+      </w:pPr>
+      <w:r>
+        <w:rPr>
+          <w:b/>
+        </w:rPr>
+        <w:t>I’ve added a ton of new features since my last check-in, including adding a game over screen, power ups, a new background, and a lives counter. With all of these new additions to my program, I’ve had to either brush up on some previous coding skills, or learn new ones altogether. I’ve achieved much more over the shorter period of time between the last check-in then I did when we were first assigned the project. I believe this is due to my program finally evolving into something much more unique, and I feel that now that I have a starting base to be proud of, I can start to really make it flourish into a real achievement.</w:t>
+      </w:r>
+    </w:p>
+    <w:p>
+      <w:pPr>
+        <w:pStyle w:val="Body"/>
+        <w:rPr>
+          <w:b/>
+        </w:rPr>
+      </w:pPr>
+      <w:bookmarkStart w:id="0" w:name="_GoBack"/>
+      <w:bookmarkEnd w:id="0"/>
+    </w:p>
+    <w:p>
+      <w:pPr>
+        <w:pStyle w:val="Body"/>
+        <w:rPr>
+          <w:b/>
+        </w:rPr>
+      </w:pPr>
+    </w:p>
     <w:sectPr>
-      <w:headerReference w:type="default" r:id="rId12"/>
-      <w:footerReference w:type="default" r:id="rId13"/>
+      <w:headerReference w:type="default" r:id="rId13"/>
+      <w:footerReference w:type="default" r:id="rId14"/>
       <w:pgSz w:w="15840" w:h="12240" w:orient="landscape"/>
       <w:pgMar w:top="1440" w:right="1440" w:bottom="1440" w:left="1440" w:header="720" w:footer="864" w:gutter="0"/>
       <w:cols w:space="720"/>
@@ -5364,7 +5452,7 @@
       <w:rPr>
         <w:noProof/>
       </w:rPr>
-      <w:t>10</w:t>
+      <w:t>9</w:t>
     </w:r>
     <w:r>
       <w:fldChar w:fldCharType="end"/>
@@ -5372,14 +5460,27 @@
     <w:r>
       <w:t xml:space="preserve"> of </w:t>
     </w:r>
-    <w:fldSimple w:instr=" NUMPAGES ">
-      <w:r>
-        <w:rPr>
-          <w:noProof/>
-        </w:rPr>
-        <w:t>10</w:t>
-      </w:r>
-    </w:fldSimple>
+    <w:r>
+      <w:fldChar w:fldCharType="begin"/>
+    </w:r>
+    <w:r>
+      <w:instrText xml:space="preserve"> NUMPAGES </w:instrText>
+    </w:r>
+    <w:r>
+      <w:fldChar w:fldCharType="separate"/>
+    </w:r>
+    <w:r>
+      <w:rPr>
+        <w:noProof/>
+      </w:rPr>
+      <w:t>10</w:t>
+    </w:r>
+    <w:r>
+      <w:rPr>
+        <w:noProof/>
+      </w:rPr>
+      <w:fldChar w:fldCharType="end"/>
+    </w:r>
   </w:p>
 </w:ftr>
 </file>

</xml_diff>

<commit_message>
Not sure if last commit went through, so I'm doing it again
</commit_message>
<xml_diff>
--- a/Fighter/Independent_Study_Project_-_Checkpoint_1.docx
+++ b/Fighter/Independent_Study_Project_-_Checkpoint_1.docx
@@ -410,12 +410,23 @@
             </w:tcMar>
           </w:tcPr>
           <w:p>
-            <w:hyperlink r:id="rId7" w:history="1">
+            <w:hyperlink r:id="rId7" w:anchor="L16-L26" w:history="1">
               <w:r>
                 <w:rPr>
                   <w:rStyle w:val="Hyperlink"/>
                 </w:rPr>
                 <w:t>https://github.com/RSGC-Longwell-J/Fighter/blob/dc3b016984e53e816fbee2b4ad554ea28e1e8d23/Fighter/GameOverScreen.swift#L16-L26</w:t>
+              </w:r>
+            </w:hyperlink>
+          </w:p>
+          <w:p/>
+          <w:p>
+            <w:hyperlink r:id="rId8" w:history="1">
+              <w:r>
+                <w:rPr>
+                  <w:rStyle w:val="Hyperlink"/>
+                </w:rPr>
+                <w:t>https://github.com/RSGC-Longwell-J/Fighter/blob/9dfa1f88d7951cfd0590066d97623cb7f2d14e36/Fighter/GameScene.swift#L21-Lundefined</w:t>
               </w:r>
             </w:hyperlink>
           </w:p>
@@ -699,7 +710,7 @@
             </w:tcMar>
           </w:tcPr>
           <w:p>
-            <w:hyperlink r:id="rId8" w:anchor="L28-L33" w:history="1">
+            <w:hyperlink r:id="rId9" w:anchor="L28-L33" w:history="1">
               <w:r>
                 <w:rPr>
                   <w:rStyle w:val="Hyperlink"/>
@@ -905,6 +916,638 @@
         </w:rPr>
         <w:t xml:space="preserve"> demonstrate the ability to use Boolean operators (e.g., AND, OR, NOT), comparison operators (i.e., equal to, not equal to, greater than, less than, greater than or equal to, less than or equal to), arithmetic operators (e.g., addition, subtraction, multiplication, division, exponentiation, parentheses), and order of operations correctly in computer programs;</w:t>
       </w:r>
+    </w:p>
+    <w:p>
+      <w:pPr>
+        <w:pStyle w:val="Body"/>
+        <w:rPr>
+          <w:sz w:val="20"/>
+          <w:szCs w:val="20"/>
+        </w:rPr>
+      </w:pPr>
+    </w:p>
+    <w:tbl>
+      <w:tblPr>
+        <w:tblW w:w="12955" w:type="dxa"/>
+        <w:tblInd w:w="108" w:type="dxa"/>
+        <w:tblBorders>
+          <w:top w:val="single" w:sz="2" w:space="0" w:color="000000"/>
+          <w:left w:val="single" w:sz="2" w:space="0" w:color="000000"/>
+          <w:bottom w:val="single" w:sz="2" w:space="0" w:color="000000"/>
+          <w:right w:val="single" w:sz="2" w:space="0" w:color="000000"/>
+          <w:insideH w:val="single" w:sz="2" w:space="0" w:color="000000"/>
+          <w:insideV w:val="single" w:sz="2" w:space="0" w:color="000000"/>
+        </w:tblBorders>
+        <w:shd w:val="clear" w:color="auto" w:fill="BDC0BF"/>
+        <w:tblLayout w:type="fixed"/>
+        <w:tblLook w:val="04A0" w:firstRow="1" w:lastRow="0" w:firstColumn="1" w:lastColumn="0" w:noHBand="0" w:noVBand="1"/>
+      </w:tblPr>
+      <w:tblGrid>
+        <w:gridCol w:w="12955"/>
+      </w:tblGrid>
+      <w:tr>
+        <w:trPr>
+          <w:trHeight w:val="279"/>
+          <w:tblHeader/>
+        </w:trPr>
+        <w:tc>
+          <w:tcPr>
+            <w:tcW w:w="12955" w:type="dxa"/>
+            <w:tcBorders>
+              <w:top w:val="single" w:sz="2" w:space="0" w:color="000000"/>
+              <w:left w:val="single" w:sz="2" w:space="0" w:color="000000"/>
+              <w:bottom w:val="single" w:sz="4" w:space="0" w:color="000000"/>
+              <w:right w:val="single" w:sz="2" w:space="0" w:color="000000"/>
+            </w:tcBorders>
+            <w:shd w:val="clear" w:color="auto" w:fill="BDC0BF"/>
+            <w:tcMar>
+              <w:top w:w="80" w:type="dxa"/>
+              <w:left w:w="80" w:type="dxa"/>
+              <w:bottom w:w="80" w:type="dxa"/>
+              <w:right w:w="80" w:type="dxa"/>
+            </w:tcMar>
+          </w:tcPr>
+          <w:p>
+            <w:pPr>
+              <w:pStyle w:val="TableStyle1"/>
+            </w:pPr>
+            <w:r>
+              <w:t>Evidence:</w:t>
+            </w:r>
+            <w:r>
+              <w:rPr>
+                <w:b w:val="0"/>
+                <w:bCs w:val="0"/>
+              </w:rPr>
+              <w:t xml:space="preserve"> provide link(s) where possible, optionally provide brief explanatory text, add rows as needed</w:t>
+            </w:r>
+          </w:p>
+        </w:tc>
+      </w:tr>
+      <w:tr>
+        <w:tblPrEx>
+          <w:shd w:val="clear" w:color="auto" w:fill="auto"/>
+        </w:tblPrEx>
+        <w:trPr>
+          <w:trHeight w:val="279"/>
+        </w:trPr>
+        <w:tc>
+          <w:tcPr>
+            <w:tcW w:w="12955" w:type="dxa"/>
+            <w:tcBorders>
+              <w:top w:val="single" w:sz="4" w:space="0" w:color="000000"/>
+              <w:left w:val="single" w:sz="2" w:space="0" w:color="000000"/>
+              <w:bottom w:val="single" w:sz="2" w:space="0" w:color="000000"/>
+              <w:right w:val="single" w:sz="2" w:space="0" w:color="000000"/>
+            </w:tcBorders>
+            <w:shd w:val="clear" w:color="auto" w:fill="auto"/>
+            <w:tcMar>
+              <w:top w:w="80" w:type="dxa"/>
+              <w:left w:w="80" w:type="dxa"/>
+              <w:bottom w:w="80" w:type="dxa"/>
+              <w:right w:w="80" w:type="dxa"/>
+            </w:tcMar>
+          </w:tcPr>
+          <w:p>
+            <w:hyperlink r:id="rId10" w:history="1">
+              <w:r>
+                <w:rPr>
+                  <w:rStyle w:val="Hyperlink"/>
+                </w:rPr>
+                <w:t>https://github.com/RSGC-Longwell-J/Fighter/blob/9dfa1f88d7951cfd0590066d97623cb7f2d14e36/Fighter/GameScene.swift#L111-L112</w:t>
+              </w:r>
+            </w:hyperlink>
+          </w:p>
+          <w:p/>
+          <w:p>
+            <w:hyperlink r:id="rId11" w:history="1">
+              <w:r>
+                <w:rPr>
+                  <w:rStyle w:val="Hyperlink"/>
+                </w:rPr>
+                <w:t>https://github.com/RSGC-Longwell-J/Fighter/blob/9dfa1f88d7951cfd0590066d97623cb7f2d14e36/Fighter/GameScene.swift#L97-L98</w:t>
+              </w:r>
+            </w:hyperlink>
+          </w:p>
+          <w:p/>
+          <w:p>
+            <w:hyperlink r:id="rId12" w:history="1">
+              <w:r>
+                <w:rPr>
+                  <w:rStyle w:val="Hyperlink"/>
+                </w:rPr>
+                <w:t>https://github.com/RSGC-Longwell-J/Fighter/blob/9dfa1f88d7951cfd0590066d97623cb7f2d14e36/Fighter/GameScene.swift#L148</w:t>
+              </w:r>
+            </w:hyperlink>
+          </w:p>
+          <w:p/>
+        </w:tc>
+      </w:tr>
+      <w:tr>
+        <w:tblPrEx>
+          <w:shd w:val="clear" w:color="auto" w:fill="auto"/>
+        </w:tblPrEx>
+        <w:trPr>
+          <w:trHeight w:val="279"/>
+        </w:trPr>
+        <w:tc>
+          <w:tcPr>
+            <w:tcW w:w="12955" w:type="dxa"/>
+            <w:tcBorders>
+              <w:top w:val="single" w:sz="2" w:space="0" w:color="000000"/>
+              <w:left w:val="single" w:sz="2" w:space="0" w:color="000000"/>
+              <w:bottom w:val="single" w:sz="2" w:space="0" w:color="000000"/>
+              <w:right w:val="single" w:sz="2" w:space="0" w:color="000000"/>
+            </w:tcBorders>
+            <w:shd w:val="clear" w:color="auto" w:fill="EEEEEE"/>
+            <w:tcMar>
+              <w:top w:w="80" w:type="dxa"/>
+              <w:left w:w="80" w:type="dxa"/>
+              <w:bottom w:w="80" w:type="dxa"/>
+              <w:right w:w="80" w:type="dxa"/>
+            </w:tcMar>
+          </w:tcPr>
+          <w:p/>
+        </w:tc>
+      </w:tr>
+    </w:tbl>
+    <w:p>
+      <w:pPr>
+        <w:pStyle w:val="Body"/>
+        <w:rPr>
+          <w:sz w:val="20"/>
+          <w:szCs w:val="20"/>
+        </w:rPr>
+      </w:pPr>
+    </w:p>
+    <w:p>
+      <w:pPr>
+        <w:pStyle w:val="Body"/>
+        <w:rPr>
+          <w:sz w:val="20"/>
+          <w:szCs w:val="20"/>
+        </w:rPr>
+      </w:pPr>
+    </w:p>
+    <w:p>
+      <w:pPr>
+        <w:pStyle w:val="Body"/>
+        <w:rPr>
+          <w:b/>
+          <w:bCs/>
+          <w:sz w:val="20"/>
+          <w:szCs w:val="20"/>
+        </w:rPr>
+      </w:pPr>
+      <w:r>
+        <w:rPr>
+          <w:b/>
+          <w:bCs/>
+          <w:sz w:val="20"/>
+          <w:szCs w:val="20"/>
+        </w:rPr>
+        <w:t>Overall rating on this standard</w:t>
+      </w:r>
+      <w:r>
+        <w:rPr>
+          <w:sz w:val="20"/>
+          <w:szCs w:val="20"/>
+        </w:rPr>
+        <w:t xml:space="preserve">: </w:t>
+      </w:r>
+      <w:r>
+        <w:rPr>
+          <w:rFonts w:ascii="Arial Unicode MS" w:hAnsi="Arial Unicode MS"/>
+          <w:sz w:val="20"/>
+          <w:szCs w:val="20"/>
+        </w:rPr>
+        <w:t>✩</w:t>
+      </w:r>
+      <w:r>
+        <w:rPr>
+          <w:sz w:val="20"/>
+          <w:szCs w:val="20"/>
+        </w:rPr>
+        <w:t xml:space="preserve"> </w:t>
+      </w:r>
+      <w:r>
+        <w:rPr>
+          <w:rFonts w:ascii="Arial Unicode MS" w:hAnsi="Arial Unicode MS"/>
+          <w:sz w:val="20"/>
+          <w:szCs w:val="20"/>
+        </w:rPr>
+        <w:t>✩</w:t>
+      </w:r>
+      <w:r>
+        <w:rPr>
+          <w:sz w:val="20"/>
+          <w:szCs w:val="20"/>
+        </w:rPr>
+        <w:t xml:space="preserve"> </w:t>
+      </w:r>
+      <w:r>
+        <w:rPr>
+          <w:rFonts w:ascii="Arial Unicode MS" w:hAnsi="Arial Unicode MS"/>
+          <w:sz w:val="20"/>
+          <w:szCs w:val="20"/>
+        </w:rPr>
+        <w:t>✩</w:t>
+      </w:r>
+      <w:r>
+        <w:rPr>
+          <w:sz w:val="20"/>
+          <w:szCs w:val="20"/>
+        </w:rPr>
+        <w:t xml:space="preserve"> </w:t>
+      </w:r>
+      <w:r>
+        <w:rPr>
+          <w:rFonts w:ascii="Arial Unicode MS" w:hAnsi="Arial Unicode MS"/>
+          <w:sz w:val="20"/>
+          <w:szCs w:val="20"/>
+        </w:rPr>
+        <w:t>✩</w:t>
+      </w:r>
+      <w:r>
+        <w:rPr>
+          <w:sz w:val="20"/>
+          <w:szCs w:val="20"/>
+        </w:rPr>
+        <w:t xml:space="preserve"> </w:t>
+      </w:r>
+      <w:r>
+        <w:rPr>
+          <w:rFonts w:ascii="Arial Unicode MS" w:hAnsi="Arial Unicode MS"/>
+          <w:sz w:val="20"/>
+          <w:szCs w:val="20"/>
+        </w:rPr>
+        <w:t>✩</w:t>
+      </w:r>
+    </w:p>
+    <w:p>
+      <w:pPr>
+        <w:pStyle w:val="Body"/>
+        <w:rPr>
+          <w:sz w:val="20"/>
+          <w:szCs w:val="20"/>
+        </w:rPr>
+      </w:pPr>
+    </w:p>
+    <w:p>
+      <w:pPr>
+        <w:pStyle w:val="Body"/>
+        <w:rPr>
+          <w:sz w:val="20"/>
+          <w:szCs w:val="20"/>
+        </w:rPr>
+      </w:pPr>
+    </w:p>
+    <w:p>
+      <w:pPr>
+        <w:pStyle w:val="Body"/>
+        <w:rPr>
+          <w:sz w:val="20"/>
+          <w:szCs w:val="20"/>
+        </w:rPr>
+      </w:pPr>
+      <w:r>
+        <w:rPr>
+          <w:b/>
+          <w:bCs/>
+          <w:sz w:val="20"/>
+          <w:szCs w:val="20"/>
+        </w:rPr>
+        <w:t>A1.5</w:t>
+      </w:r>
+      <w:r>
+        <w:rPr>
+          <w:sz w:val="20"/>
+          <w:szCs w:val="20"/>
+        </w:rPr>
+        <w:t xml:space="preserve"> describe the structure of one-dimensional arrays and related concepts, including elements, indexes, and bounds;</w:t>
+      </w:r>
+    </w:p>
+    <w:p>
+      <w:pPr>
+        <w:pStyle w:val="Body"/>
+        <w:rPr>
+          <w:sz w:val="20"/>
+          <w:szCs w:val="20"/>
+        </w:rPr>
+      </w:pPr>
+    </w:p>
+    <w:tbl>
+      <w:tblPr>
+        <w:tblW w:w="12955" w:type="dxa"/>
+        <w:tblInd w:w="108" w:type="dxa"/>
+        <w:tblBorders>
+          <w:top w:val="single" w:sz="2" w:space="0" w:color="000000"/>
+          <w:left w:val="single" w:sz="2" w:space="0" w:color="000000"/>
+          <w:bottom w:val="single" w:sz="2" w:space="0" w:color="000000"/>
+          <w:right w:val="single" w:sz="2" w:space="0" w:color="000000"/>
+          <w:insideH w:val="single" w:sz="2" w:space="0" w:color="000000"/>
+          <w:insideV w:val="single" w:sz="2" w:space="0" w:color="000000"/>
+        </w:tblBorders>
+        <w:shd w:val="clear" w:color="auto" w:fill="BDC0BF"/>
+        <w:tblLayout w:type="fixed"/>
+        <w:tblLook w:val="04A0" w:firstRow="1" w:lastRow="0" w:firstColumn="1" w:lastColumn="0" w:noHBand="0" w:noVBand="1"/>
+      </w:tblPr>
+      <w:tblGrid>
+        <w:gridCol w:w="12955"/>
+      </w:tblGrid>
+      <w:tr>
+        <w:trPr>
+          <w:trHeight w:val="279"/>
+          <w:tblHeader/>
+        </w:trPr>
+        <w:tc>
+          <w:tcPr>
+            <w:tcW w:w="12955" w:type="dxa"/>
+            <w:tcBorders>
+              <w:top w:val="single" w:sz="2" w:space="0" w:color="000000"/>
+              <w:left w:val="single" w:sz="2" w:space="0" w:color="000000"/>
+              <w:bottom w:val="single" w:sz="4" w:space="0" w:color="000000"/>
+              <w:right w:val="single" w:sz="2" w:space="0" w:color="000000"/>
+            </w:tcBorders>
+            <w:shd w:val="clear" w:color="auto" w:fill="BDC0BF"/>
+            <w:tcMar>
+              <w:top w:w="80" w:type="dxa"/>
+              <w:left w:w="80" w:type="dxa"/>
+              <w:bottom w:w="80" w:type="dxa"/>
+              <w:right w:w="80" w:type="dxa"/>
+            </w:tcMar>
+          </w:tcPr>
+          <w:p>
+            <w:pPr>
+              <w:pStyle w:val="TableStyle1"/>
+            </w:pPr>
+            <w:r>
+              <w:t>Evidence:</w:t>
+            </w:r>
+            <w:r>
+              <w:rPr>
+                <w:b w:val="0"/>
+                <w:bCs w:val="0"/>
+              </w:rPr>
+              <w:t xml:space="preserve"> provide link(s) where possible, optionally provide brief explanatory text, add rows as needed</w:t>
+            </w:r>
+          </w:p>
+        </w:tc>
+      </w:tr>
+      <w:tr>
+        <w:tblPrEx>
+          <w:shd w:val="clear" w:color="auto" w:fill="auto"/>
+        </w:tblPrEx>
+        <w:trPr>
+          <w:trHeight w:val="279"/>
+        </w:trPr>
+        <w:tc>
+          <w:tcPr>
+            <w:tcW w:w="12955" w:type="dxa"/>
+            <w:tcBorders>
+              <w:top w:val="single" w:sz="4" w:space="0" w:color="000000"/>
+              <w:left w:val="single" w:sz="2" w:space="0" w:color="000000"/>
+              <w:bottom w:val="single" w:sz="2" w:space="0" w:color="000000"/>
+              <w:right w:val="single" w:sz="2" w:space="0" w:color="000000"/>
+            </w:tcBorders>
+            <w:shd w:val="clear" w:color="auto" w:fill="auto"/>
+            <w:tcMar>
+              <w:top w:w="80" w:type="dxa"/>
+              <w:left w:w="80" w:type="dxa"/>
+              <w:bottom w:w="80" w:type="dxa"/>
+              <w:right w:w="80" w:type="dxa"/>
+            </w:tcMar>
+          </w:tcPr>
+          <w:p>
+            <w:hyperlink r:id="rId13" w:history="1">
+              <w:r>
+                <w:rPr>
+                  <w:rStyle w:val="Hyperlink"/>
+                </w:rPr>
+                <w:t>https://github.com/RSGC-Longwell-J/Fighter/blob/9dfa1f88d7951cfd0590066d97623cb7f2d14e36/Fighter/GameScene.swift#L146</w:t>
+              </w:r>
+            </w:hyperlink>
+          </w:p>
+          <w:p/>
+          <w:p>
+            <w:hyperlink r:id="rId14" w:history="1">
+              <w:r>
+                <w:rPr>
+                  <w:rStyle w:val="Hyperlink"/>
+                </w:rPr>
+                <w:t>https://github.com/RSGC-Longwell-J/Fighter/blob/9dfa1f88d7951cfd0590066d97623cb7f2d14e36/Fighter/GameScene.swift#L129</w:t>
+              </w:r>
+            </w:hyperlink>
+          </w:p>
+          <w:p/>
+          <w:p>
+            <w:hyperlink r:id="rId15" w:history="1">
+              <w:r>
+                <w:rPr>
+                  <w:rStyle w:val="Hyperlink"/>
+                </w:rPr>
+                <w:t>https://github.com/RSGC-Longwell-J/Fighter/blob/9dfa1f88d7951cfd0590066d97623cb7f2d14e36/Fighter/GameScene.swift#L54-L68</w:t>
+              </w:r>
+            </w:hyperlink>
+          </w:p>
+          <w:p>
+            <w:bookmarkStart w:id="0" w:name="_GoBack"/>
+            <w:bookmarkEnd w:id="0"/>
+          </w:p>
+        </w:tc>
+      </w:tr>
+      <w:tr>
+        <w:tblPrEx>
+          <w:shd w:val="clear" w:color="auto" w:fill="auto"/>
+        </w:tblPrEx>
+        <w:trPr>
+          <w:trHeight w:val="279"/>
+        </w:trPr>
+        <w:tc>
+          <w:tcPr>
+            <w:tcW w:w="12955" w:type="dxa"/>
+            <w:tcBorders>
+              <w:top w:val="single" w:sz="2" w:space="0" w:color="000000"/>
+              <w:left w:val="single" w:sz="2" w:space="0" w:color="000000"/>
+              <w:bottom w:val="single" w:sz="2" w:space="0" w:color="000000"/>
+              <w:right w:val="single" w:sz="2" w:space="0" w:color="000000"/>
+            </w:tcBorders>
+            <w:shd w:val="clear" w:color="auto" w:fill="EEEEEE"/>
+            <w:tcMar>
+              <w:top w:w="80" w:type="dxa"/>
+              <w:left w:w="80" w:type="dxa"/>
+              <w:bottom w:w="80" w:type="dxa"/>
+              <w:right w:w="80" w:type="dxa"/>
+            </w:tcMar>
+          </w:tcPr>
+          <w:p/>
+        </w:tc>
+      </w:tr>
+    </w:tbl>
+    <w:p>
+      <w:pPr>
+        <w:pStyle w:val="Body"/>
+        <w:rPr>
+          <w:sz w:val="20"/>
+          <w:szCs w:val="20"/>
+        </w:rPr>
+      </w:pPr>
+    </w:p>
+    <w:p>
+      <w:pPr>
+        <w:pStyle w:val="Body"/>
+        <w:rPr>
+          <w:sz w:val="20"/>
+          <w:szCs w:val="20"/>
+        </w:rPr>
+      </w:pPr>
+    </w:p>
+    <w:p>
+      <w:pPr>
+        <w:pStyle w:val="Body"/>
+        <w:rPr>
+          <w:b/>
+          <w:bCs/>
+          <w:sz w:val="20"/>
+          <w:szCs w:val="20"/>
+        </w:rPr>
+      </w:pPr>
+      <w:r>
+        <w:rPr>
+          <w:b/>
+          <w:bCs/>
+          <w:sz w:val="20"/>
+          <w:szCs w:val="20"/>
+        </w:rPr>
+        <w:t>Overall rating on this standard</w:t>
+      </w:r>
+      <w:r>
+        <w:rPr>
+          <w:sz w:val="20"/>
+          <w:szCs w:val="20"/>
+        </w:rPr>
+        <w:t xml:space="preserve">: </w:t>
+      </w:r>
+      <w:r>
+        <w:rPr>
+          <w:rFonts w:ascii="Arial Unicode MS" w:hAnsi="Arial Unicode MS"/>
+          <w:sz w:val="20"/>
+          <w:szCs w:val="20"/>
+        </w:rPr>
+        <w:t>✩</w:t>
+      </w:r>
+      <w:r>
+        <w:rPr>
+          <w:sz w:val="20"/>
+          <w:szCs w:val="20"/>
+        </w:rPr>
+        <w:t xml:space="preserve"> </w:t>
+      </w:r>
+      <w:r>
+        <w:rPr>
+          <w:rFonts w:ascii="Arial Unicode MS" w:hAnsi="Arial Unicode MS"/>
+          <w:sz w:val="20"/>
+          <w:szCs w:val="20"/>
+        </w:rPr>
+        <w:t>✩</w:t>
+      </w:r>
+      <w:r>
+        <w:rPr>
+          <w:sz w:val="20"/>
+          <w:szCs w:val="20"/>
+        </w:rPr>
+        <w:t xml:space="preserve"> </w:t>
+      </w:r>
+      <w:r>
+        <w:rPr>
+          <w:rFonts w:ascii="Arial Unicode MS" w:hAnsi="Arial Unicode MS"/>
+          <w:sz w:val="20"/>
+          <w:szCs w:val="20"/>
+        </w:rPr>
+        <w:t>✩</w:t>
+      </w:r>
+      <w:r>
+        <w:rPr>
+          <w:sz w:val="20"/>
+          <w:szCs w:val="20"/>
+        </w:rPr>
+        <w:t xml:space="preserve"> </w:t>
+      </w:r>
+      <w:r>
+        <w:rPr>
+          <w:rFonts w:ascii="Arial Unicode MS" w:hAnsi="Arial Unicode MS"/>
+          <w:sz w:val="20"/>
+          <w:szCs w:val="20"/>
+        </w:rPr>
+        <w:t>✩</w:t>
+      </w:r>
+      <w:r>
+        <w:rPr>
+          <w:sz w:val="20"/>
+          <w:szCs w:val="20"/>
+        </w:rPr>
+        <w:t xml:space="preserve"> </w:t>
+      </w:r>
+      <w:r>
+        <w:rPr>
+          <w:rFonts w:ascii="Arial Unicode MS" w:hAnsi="Arial Unicode MS"/>
+          <w:sz w:val="20"/>
+          <w:szCs w:val="20"/>
+        </w:rPr>
+        <w:t>✩</w:t>
+      </w:r>
+    </w:p>
+    <w:p>
+      <w:pPr>
+        <w:pStyle w:val="Body"/>
+        <w:rPr>
+          <w:sz w:val="20"/>
+          <w:szCs w:val="20"/>
+        </w:rPr>
+      </w:pPr>
+    </w:p>
+    <w:p>
+      <w:pPr>
+        <w:pStyle w:val="Body"/>
+        <w:rPr>
+          <w:sz w:val="20"/>
+          <w:szCs w:val="20"/>
+        </w:rPr>
+      </w:pPr>
+    </w:p>
+    <w:p>
+      <w:pPr>
+        <w:pStyle w:val="Body"/>
+        <w:rPr>
+          <w:sz w:val="20"/>
+          <w:szCs w:val="20"/>
+        </w:rPr>
+      </w:pPr>
+      <w:r>
+        <w:rPr>
+          <w:b/>
+          <w:bCs/>
+          <w:sz w:val="20"/>
+          <w:szCs w:val="20"/>
+        </w:rPr>
+        <w:t>A1.6</w:t>
+      </w:r>
+      <w:r>
+        <w:rPr>
+          <w:sz w:val="20"/>
+          <w:szCs w:val="20"/>
+        </w:rPr>
+        <w:t xml:space="preserve"> write programs that declare, initialize, modify, and access one-dimensional arrays.</w:t>
+      </w:r>
+    </w:p>
+    <w:p>
+      <w:pPr>
+        <w:pStyle w:val="Body"/>
+        <w:rPr>
+          <w:sz w:val="20"/>
+          <w:szCs w:val="20"/>
+        </w:rPr>
+      </w:pPr>
     </w:p>
     <w:p>
       <w:pPr>
@@ -999,7 +1642,7 @@
           </w:tcPr>
           <w:p>
             <w:r>
-              <w:t>https://github.com/RSGC-Longwell-J/Fighter/blob/9dfa1f88d7951cfd0590066d97623cb7f2d14e36/Fighter/GameScene.swift#L86-L88</w:t>
+              <w:t>As already stated I haven’t used arrays yet but I intend to.</w:t>
             </w:r>
           </w:p>
         </w:tc>
@@ -1165,6 +1808,36 @@
     </w:p>
     <w:p>
       <w:pPr>
+        <w:pStyle w:val="Heading3"/>
+        <w:rPr>
+          <w:sz w:val="22"/>
+          <w:szCs w:val="22"/>
+        </w:rPr>
+      </w:pPr>
+      <w:r>
+        <w:t>A2. Control Structures and Simple Algorithms</w:t>
+      </w:r>
+      <w:r>
+        <w:rPr>
+          <w:rFonts w:ascii="Arial Unicode MS" w:hAnsi="Arial Unicode MS"/>
+        </w:rPr>
+        <w:br/>
+      </w:r>
+      <w:r>
+        <w:rPr>
+          <w:sz w:val="22"/>
+          <w:szCs w:val="22"/>
+        </w:rPr>
+        <w:t>Demonstrate the ability to use control structures and simple algorithms in computer programs;</w:t>
+      </w:r>
+    </w:p>
+    <w:p>
+      <w:pPr>
+        <w:pStyle w:val="Body"/>
+      </w:pPr>
+    </w:p>
+    <w:p>
+      <w:pPr>
         <w:pStyle w:val="Body"/>
         <w:rPr>
           <w:sz w:val="20"/>
@@ -1178,14 +1851,308 @@
           <w:sz w:val="20"/>
           <w:szCs w:val="20"/>
         </w:rPr>
-        <w:t>A1.5</w:t>
-      </w:r>
-      <w:r>
-        <w:rPr>
-          <w:sz w:val="20"/>
-          <w:szCs w:val="20"/>
-        </w:rPr>
-        <w:t xml:space="preserve"> describe the structure of one-dimensional arrays and related concepts, including elements, indexes, and bounds;</w:t>
+        <w:t>A2.1</w:t>
+      </w:r>
+      <w:r>
+        <w:rPr>
+          <w:sz w:val="20"/>
+          <w:szCs w:val="20"/>
+        </w:rPr>
+        <w:t xml:space="preserve"> write programs that incorporate user input, processing, and screen output;</w:t>
+      </w:r>
+    </w:p>
+    <w:p>
+      <w:pPr>
+        <w:pStyle w:val="Body"/>
+        <w:rPr>
+          <w:sz w:val="20"/>
+          <w:szCs w:val="20"/>
+        </w:rPr>
+      </w:pPr>
+    </w:p>
+    <w:tbl>
+      <w:tblPr>
+        <w:tblW w:w="12955" w:type="dxa"/>
+        <w:tblInd w:w="108" w:type="dxa"/>
+        <w:tblBorders>
+          <w:top w:val="single" w:sz="2" w:space="0" w:color="000000"/>
+          <w:left w:val="single" w:sz="2" w:space="0" w:color="000000"/>
+          <w:bottom w:val="single" w:sz="2" w:space="0" w:color="000000"/>
+          <w:right w:val="single" w:sz="2" w:space="0" w:color="000000"/>
+          <w:insideH w:val="single" w:sz="2" w:space="0" w:color="000000"/>
+          <w:insideV w:val="single" w:sz="2" w:space="0" w:color="000000"/>
+        </w:tblBorders>
+        <w:shd w:val="clear" w:color="auto" w:fill="BDC0BF"/>
+        <w:tblLayout w:type="fixed"/>
+        <w:tblLook w:val="04A0" w:firstRow="1" w:lastRow="0" w:firstColumn="1" w:lastColumn="0" w:noHBand="0" w:noVBand="1"/>
+      </w:tblPr>
+      <w:tblGrid>
+        <w:gridCol w:w="12955"/>
+      </w:tblGrid>
+      <w:tr>
+        <w:trPr>
+          <w:trHeight w:val="279"/>
+          <w:tblHeader/>
+        </w:trPr>
+        <w:tc>
+          <w:tcPr>
+            <w:tcW w:w="12955" w:type="dxa"/>
+            <w:tcBorders>
+              <w:top w:val="single" w:sz="2" w:space="0" w:color="000000"/>
+              <w:left w:val="single" w:sz="2" w:space="0" w:color="000000"/>
+              <w:bottom w:val="single" w:sz="4" w:space="0" w:color="000000"/>
+              <w:right w:val="single" w:sz="2" w:space="0" w:color="000000"/>
+            </w:tcBorders>
+            <w:shd w:val="clear" w:color="auto" w:fill="BDC0BF"/>
+            <w:tcMar>
+              <w:top w:w="80" w:type="dxa"/>
+              <w:left w:w="80" w:type="dxa"/>
+              <w:bottom w:w="80" w:type="dxa"/>
+              <w:right w:w="80" w:type="dxa"/>
+            </w:tcMar>
+          </w:tcPr>
+          <w:p>
+            <w:pPr>
+              <w:pStyle w:val="TableStyle1"/>
+            </w:pPr>
+            <w:r>
+              <w:lastRenderedPageBreak/>
+              <w:t>Evidence:</w:t>
+            </w:r>
+            <w:r>
+              <w:rPr>
+                <w:b w:val="0"/>
+                <w:bCs w:val="0"/>
+              </w:rPr>
+              <w:t xml:space="preserve"> provide link(s) where possible, optionally provide brief explanatory text, add rows as needed</w:t>
+            </w:r>
+          </w:p>
+        </w:tc>
+      </w:tr>
+      <w:tr>
+        <w:tblPrEx>
+          <w:shd w:val="clear" w:color="auto" w:fill="auto"/>
+        </w:tblPrEx>
+        <w:trPr>
+          <w:trHeight w:val="279"/>
+        </w:trPr>
+        <w:tc>
+          <w:tcPr>
+            <w:tcW w:w="12955" w:type="dxa"/>
+            <w:tcBorders>
+              <w:top w:val="single" w:sz="4" w:space="0" w:color="000000"/>
+              <w:left w:val="single" w:sz="2" w:space="0" w:color="000000"/>
+              <w:bottom w:val="single" w:sz="2" w:space="0" w:color="000000"/>
+              <w:right w:val="single" w:sz="2" w:space="0" w:color="000000"/>
+            </w:tcBorders>
+            <w:shd w:val="clear" w:color="auto" w:fill="auto"/>
+            <w:tcMar>
+              <w:top w:w="80" w:type="dxa"/>
+              <w:left w:w="80" w:type="dxa"/>
+              <w:bottom w:w="80" w:type="dxa"/>
+              <w:right w:w="80" w:type="dxa"/>
+            </w:tcMar>
+          </w:tcPr>
+          <w:p>
+            <w:hyperlink r:id="rId16" w:anchor="L84-L90" w:history="1">
+              <w:r>
+                <w:rPr>
+                  <w:rStyle w:val="Hyperlink"/>
+                </w:rPr>
+                <w:t>https://github.com/RSGC-Longwell-J/Fighter/blob/9dfa1f88d7951cfd0590066d97623cb7f2d14e36/Fighter/GameScene.swift#L84-L90</w:t>
+              </w:r>
+            </w:hyperlink>
+          </w:p>
+          <w:p/>
+          <w:p>
+            <w:r>
+              <w:t>Click on the screen to move around the fighter</w:t>
+            </w:r>
+          </w:p>
+        </w:tc>
+      </w:tr>
+      <w:tr>
+        <w:tblPrEx>
+          <w:shd w:val="clear" w:color="auto" w:fill="auto"/>
+        </w:tblPrEx>
+        <w:trPr>
+          <w:trHeight w:val="279"/>
+        </w:trPr>
+        <w:tc>
+          <w:tcPr>
+            <w:tcW w:w="12955" w:type="dxa"/>
+            <w:tcBorders>
+              <w:top w:val="single" w:sz="2" w:space="0" w:color="000000"/>
+              <w:left w:val="single" w:sz="2" w:space="0" w:color="000000"/>
+              <w:bottom w:val="single" w:sz="2" w:space="0" w:color="000000"/>
+              <w:right w:val="single" w:sz="2" w:space="0" w:color="000000"/>
+            </w:tcBorders>
+            <w:shd w:val="clear" w:color="auto" w:fill="EEEEEE"/>
+            <w:tcMar>
+              <w:top w:w="80" w:type="dxa"/>
+              <w:left w:w="80" w:type="dxa"/>
+              <w:bottom w:w="80" w:type="dxa"/>
+              <w:right w:w="80" w:type="dxa"/>
+            </w:tcMar>
+          </w:tcPr>
+          <w:p/>
+        </w:tc>
+      </w:tr>
+    </w:tbl>
+    <w:p>
+      <w:pPr>
+        <w:pStyle w:val="Body"/>
+        <w:rPr>
+          <w:sz w:val="20"/>
+          <w:szCs w:val="20"/>
+        </w:rPr>
+      </w:pPr>
+    </w:p>
+    <w:p>
+      <w:pPr>
+        <w:pStyle w:val="Body"/>
+        <w:rPr>
+          <w:sz w:val="20"/>
+          <w:szCs w:val="20"/>
+        </w:rPr>
+      </w:pPr>
+    </w:p>
+    <w:p>
+      <w:pPr>
+        <w:pStyle w:val="Body"/>
+        <w:rPr>
+          <w:b/>
+          <w:bCs/>
+          <w:sz w:val="20"/>
+          <w:szCs w:val="20"/>
+        </w:rPr>
+      </w:pPr>
+      <w:r>
+        <w:rPr>
+          <w:b/>
+          <w:bCs/>
+          <w:sz w:val="20"/>
+          <w:szCs w:val="20"/>
+        </w:rPr>
+        <w:t>Overall rating on this standard</w:t>
+      </w:r>
+      <w:r>
+        <w:rPr>
+          <w:sz w:val="20"/>
+          <w:szCs w:val="20"/>
+        </w:rPr>
+        <w:t xml:space="preserve">: </w:t>
+      </w:r>
+      <w:r>
+        <w:rPr>
+          <w:rFonts w:ascii="Arial Unicode MS" w:hAnsi="Arial Unicode MS"/>
+          <w:sz w:val="20"/>
+          <w:szCs w:val="20"/>
+        </w:rPr>
+        <w:t>✩</w:t>
+      </w:r>
+      <w:r>
+        <w:rPr>
+          <w:sz w:val="20"/>
+          <w:szCs w:val="20"/>
+        </w:rPr>
+        <w:t xml:space="preserve"> </w:t>
+      </w:r>
+      <w:r>
+        <w:rPr>
+          <w:rFonts w:ascii="Arial Unicode MS" w:hAnsi="Arial Unicode MS"/>
+          <w:sz w:val="20"/>
+          <w:szCs w:val="20"/>
+        </w:rPr>
+        <w:t>✩</w:t>
+      </w:r>
+      <w:r>
+        <w:rPr>
+          <w:sz w:val="20"/>
+          <w:szCs w:val="20"/>
+        </w:rPr>
+        <w:t xml:space="preserve"> </w:t>
+      </w:r>
+      <w:r>
+        <w:rPr>
+          <w:rFonts w:ascii="Arial Unicode MS" w:hAnsi="Arial Unicode MS"/>
+          <w:sz w:val="20"/>
+          <w:szCs w:val="20"/>
+        </w:rPr>
+        <w:t>✩</w:t>
+      </w:r>
+      <w:r>
+        <w:rPr>
+          <w:sz w:val="20"/>
+          <w:szCs w:val="20"/>
+        </w:rPr>
+        <w:t xml:space="preserve"> </w:t>
+      </w:r>
+      <w:r>
+        <w:rPr>
+          <w:rFonts w:ascii="Arial Unicode MS" w:hAnsi="Arial Unicode MS"/>
+          <w:sz w:val="20"/>
+          <w:szCs w:val="20"/>
+        </w:rPr>
+        <w:t>✩</w:t>
+      </w:r>
+      <w:r>
+        <w:rPr>
+          <w:sz w:val="20"/>
+          <w:szCs w:val="20"/>
+        </w:rPr>
+        <w:t xml:space="preserve"> </w:t>
+      </w:r>
+      <w:r>
+        <w:rPr>
+          <w:rFonts w:ascii="Arial Unicode MS" w:hAnsi="Arial Unicode MS"/>
+          <w:sz w:val="20"/>
+          <w:szCs w:val="20"/>
+        </w:rPr>
+        <w:t>✩</w:t>
+      </w:r>
+    </w:p>
+    <w:p>
+      <w:pPr>
+        <w:pStyle w:val="Body"/>
+        <w:rPr>
+          <w:sz w:val="20"/>
+          <w:szCs w:val="20"/>
+        </w:rPr>
+      </w:pPr>
+    </w:p>
+    <w:p>
+      <w:pPr>
+        <w:pStyle w:val="Body"/>
+        <w:rPr>
+          <w:sz w:val="20"/>
+          <w:szCs w:val="20"/>
+        </w:rPr>
+      </w:pPr>
+    </w:p>
+    <w:p>
+      <w:pPr>
+        <w:pStyle w:val="Body"/>
+        <w:rPr>
+          <w:sz w:val="20"/>
+          <w:szCs w:val="20"/>
+        </w:rPr>
+      </w:pPr>
+      <w:r>
+        <w:rPr>
+          <w:b/>
+          <w:bCs/>
+          <w:sz w:val="20"/>
+          <w:szCs w:val="20"/>
+        </w:rPr>
+        <w:t>A2.2</w:t>
+      </w:r>
+      <w:r>
+        <w:rPr>
+          <w:sz w:val="20"/>
+          <w:szCs w:val="20"/>
+        </w:rPr>
+        <w:t xml:space="preserve"> use sequence, selection, and repetition control structures to create programming solutions;</w:t>
       </w:r>
     </w:p>
     <w:p>
@@ -1281,912 +2248,7 @@
           </w:tcPr>
           <w:p>
             <w:r>
-              <w:t>I haven’t yet used arrays but I intend to use them for storing the multiple different moves that the fighter will be able to use, the different kinds of enemies that he will face and also for the different power-ups that you’ll receive.</w:t>
-            </w:r>
-          </w:p>
-        </w:tc>
-      </w:tr>
-      <w:tr>
-        <w:tblPrEx>
-          <w:shd w:val="clear" w:color="auto" w:fill="auto"/>
-        </w:tblPrEx>
-        <w:trPr>
-          <w:trHeight w:val="279"/>
-        </w:trPr>
-        <w:tc>
-          <w:tcPr>
-            <w:tcW w:w="12955" w:type="dxa"/>
-            <w:tcBorders>
-              <w:top w:val="single" w:sz="2" w:space="0" w:color="000000"/>
-              <w:left w:val="single" w:sz="2" w:space="0" w:color="000000"/>
-              <w:bottom w:val="single" w:sz="2" w:space="0" w:color="000000"/>
-              <w:right w:val="single" w:sz="2" w:space="0" w:color="000000"/>
-            </w:tcBorders>
-            <w:shd w:val="clear" w:color="auto" w:fill="EEEEEE"/>
-            <w:tcMar>
-              <w:top w:w="80" w:type="dxa"/>
-              <w:left w:w="80" w:type="dxa"/>
-              <w:bottom w:w="80" w:type="dxa"/>
-              <w:right w:w="80" w:type="dxa"/>
-            </w:tcMar>
-          </w:tcPr>
-          <w:p/>
-        </w:tc>
-      </w:tr>
-    </w:tbl>
-    <w:p>
-      <w:pPr>
-        <w:pStyle w:val="Body"/>
-        <w:rPr>
-          <w:sz w:val="20"/>
-          <w:szCs w:val="20"/>
-        </w:rPr>
-      </w:pPr>
-    </w:p>
-    <w:p>
-      <w:pPr>
-        <w:pStyle w:val="Body"/>
-        <w:rPr>
-          <w:sz w:val="20"/>
-          <w:szCs w:val="20"/>
-        </w:rPr>
-      </w:pPr>
-    </w:p>
-    <w:p>
-      <w:pPr>
-        <w:pStyle w:val="Body"/>
-        <w:rPr>
-          <w:b/>
-          <w:bCs/>
-          <w:sz w:val="20"/>
-          <w:szCs w:val="20"/>
-        </w:rPr>
-      </w:pPr>
-      <w:r>
-        <w:rPr>
-          <w:b/>
-          <w:bCs/>
-          <w:sz w:val="20"/>
-          <w:szCs w:val="20"/>
-        </w:rPr>
-        <w:t>Overall rating on this standard</w:t>
-      </w:r>
-      <w:r>
-        <w:rPr>
-          <w:sz w:val="20"/>
-          <w:szCs w:val="20"/>
-        </w:rPr>
-        <w:t xml:space="preserve">: </w:t>
-      </w:r>
-      <w:r>
-        <w:rPr>
-          <w:rFonts w:ascii="Arial Unicode MS" w:hAnsi="Arial Unicode MS"/>
-          <w:sz w:val="20"/>
-          <w:szCs w:val="20"/>
-        </w:rPr>
-        <w:t>✩</w:t>
-      </w:r>
-      <w:r>
-        <w:rPr>
-          <w:sz w:val="20"/>
-          <w:szCs w:val="20"/>
-        </w:rPr>
-        <w:t xml:space="preserve"> </w:t>
-      </w:r>
-      <w:r>
-        <w:rPr>
-          <w:rFonts w:ascii="Arial Unicode MS" w:hAnsi="Arial Unicode MS"/>
-          <w:sz w:val="20"/>
-          <w:szCs w:val="20"/>
-        </w:rPr>
-        <w:t>✩</w:t>
-      </w:r>
-      <w:r>
-        <w:rPr>
-          <w:sz w:val="20"/>
-          <w:szCs w:val="20"/>
-        </w:rPr>
-        <w:t xml:space="preserve"> </w:t>
-      </w:r>
-      <w:r>
-        <w:rPr>
-          <w:rFonts w:ascii="Arial Unicode MS" w:hAnsi="Arial Unicode MS"/>
-          <w:sz w:val="20"/>
-          <w:szCs w:val="20"/>
-        </w:rPr>
-        <w:t>✩</w:t>
-      </w:r>
-      <w:r>
-        <w:rPr>
-          <w:sz w:val="20"/>
-          <w:szCs w:val="20"/>
-        </w:rPr>
-        <w:t xml:space="preserve"> </w:t>
-      </w:r>
-      <w:r>
-        <w:rPr>
-          <w:rFonts w:ascii="Arial Unicode MS" w:hAnsi="Arial Unicode MS"/>
-          <w:sz w:val="20"/>
-          <w:szCs w:val="20"/>
-        </w:rPr>
-        <w:t>✩</w:t>
-      </w:r>
-      <w:r>
-        <w:rPr>
-          <w:sz w:val="20"/>
-          <w:szCs w:val="20"/>
-        </w:rPr>
-        <w:t xml:space="preserve"> </w:t>
-      </w:r>
-      <w:r>
-        <w:rPr>
-          <w:rFonts w:ascii="Arial Unicode MS" w:hAnsi="Arial Unicode MS"/>
-          <w:sz w:val="20"/>
-          <w:szCs w:val="20"/>
-        </w:rPr>
-        <w:t>✩</w:t>
-      </w:r>
-    </w:p>
-    <w:p>
-      <w:pPr>
-        <w:pStyle w:val="Body"/>
-        <w:rPr>
-          <w:sz w:val="20"/>
-          <w:szCs w:val="20"/>
-        </w:rPr>
-      </w:pPr>
-    </w:p>
-    <w:p>
-      <w:pPr>
-        <w:pStyle w:val="Body"/>
-        <w:rPr>
-          <w:sz w:val="20"/>
-          <w:szCs w:val="20"/>
-        </w:rPr>
-      </w:pPr>
-    </w:p>
-    <w:p>
-      <w:pPr>
-        <w:pStyle w:val="Body"/>
-        <w:rPr>
-          <w:sz w:val="20"/>
-          <w:szCs w:val="20"/>
-        </w:rPr>
-      </w:pPr>
-      <w:r>
-        <w:rPr>
-          <w:b/>
-          <w:bCs/>
-          <w:sz w:val="20"/>
-          <w:szCs w:val="20"/>
-        </w:rPr>
-        <w:t>A1.6</w:t>
-      </w:r>
-      <w:r>
-        <w:rPr>
-          <w:sz w:val="20"/>
-          <w:szCs w:val="20"/>
-        </w:rPr>
-        <w:t xml:space="preserve"> write programs that declare, initialize, modify, and access one-dimensional arrays.</w:t>
-      </w:r>
-    </w:p>
-    <w:p>
-      <w:pPr>
-        <w:pStyle w:val="Body"/>
-        <w:rPr>
-          <w:sz w:val="20"/>
-          <w:szCs w:val="20"/>
-        </w:rPr>
-      </w:pPr>
-    </w:p>
-    <w:p>
-      <w:pPr>
-        <w:pStyle w:val="Body"/>
-        <w:rPr>
-          <w:sz w:val="20"/>
-          <w:szCs w:val="20"/>
-        </w:rPr>
-      </w:pPr>
-    </w:p>
-    <w:tbl>
-      <w:tblPr>
-        <w:tblW w:w="12955" w:type="dxa"/>
-        <w:tblInd w:w="108" w:type="dxa"/>
-        <w:tblBorders>
-          <w:top w:val="single" w:sz="2" w:space="0" w:color="000000"/>
-          <w:left w:val="single" w:sz="2" w:space="0" w:color="000000"/>
-          <w:bottom w:val="single" w:sz="2" w:space="0" w:color="000000"/>
-          <w:right w:val="single" w:sz="2" w:space="0" w:color="000000"/>
-          <w:insideH w:val="single" w:sz="2" w:space="0" w:color="000000"/>
-          <w:insideV w:val="single" w:sz="2" w:space="0" w:color="000000"/>
-        </w:tblBorders>
-        <w:shd w:val="clear" w:color="auto" w:fill="BDC0BF"/>
-        <w:tblLayout w:type="fixed"/>
-        <w:tblLook w:val="04A0" w:firstRow="1" w:lastRow="0" w:firstColumn="1" w:lastColumn="0" w:noHBand="0" w:noVBand="1"/>
-      </w:tblPr>
-      <w:tblGrid>
-        <w:gridCol w:w="12955"/>
-      </w:tblGrid>
-      <w:tr>
-        <w:trPr>
-          <w:trHeight w:val="279"/>
-          <w:tblHeader/>
-        </w:trPr>
-        <w:tc>
-          <w:tcPr>
-            <w:tcW w:w="12955" w:type="dxa"/>
-            <w:tcBorders>
-              <w:top w:val="single" w:sz="2" w:space="0" w:color="000000"/>
-              <w:left w:val="single" w:sz="2" w:space="0" w:color="000000"/>
-              <w:bottom w:val="single" w:sz="4" w:space="0" w:color="000000"/>
-              <w:right w:val="single" w:sz="2" w:space="0" w:color="000000"/>
-            </w:tcBorders>
-            <w:shd w:val="clear" w:color="auto" w:fill="BDC0BF"/>
-            <w:tcMar>
-              <w:top w:w="80" w:type="dxa"/>
-              <w:left w:w="80" w:type="dxa"/>
-              <w:bottom w:w="80" w:type="dxa"/>
-              <w:right w:w="80" w:type="dxa"/>
-            </w:tcMar>
-          </w:tcPr>
-          <w:p>
-            <w:pPr>
-              <w:pStyle w:val="TableStyle1"/>
-            </w:pPr>
-            <w:r>
-              <w:lastRenderedPageBreak/>
-              <w:t>Evidence:</w:t>
-            </w:r>
-            <w:r>
-              <w:rPr>
-                <w:b w:val="0"/>
-                <w:bCs w:val="0"/>
-              </w:rPr>
-              <w:t xml:space="preserve"> provide link(s) where possible, optionally provide brief explanatory text, add rows as needed</w:t>
-            </w:r>
-          </w:p>
-        </w:tc>
-      </w:tr>
-      <w:tr>
-        <w:tblPrEx>
-          <w:shd w:val="clear" w:color="auto" w:fill="auto"/>
-        </w:tblPrEx>
-        <w:trPr>
-          <w:trHeight w:val="279"/>
-        </w:trPr>
-        <w:tc>
-          <w:tcPr>
-            <w:tcW w:w="12955" w:type="dxa"/>
-            <w:tcBorders>
-              <w:top w:val="single" w:sz="4" w:space="0" w:color="000000"/>
-              <w:left w:val="single" w:sz="2" w:space="0" w:color="000000"/>
-              <w:bottom w:val="single" w:sz="2" w:space="0" w:color="000000"/>
-              <w:right w:val="single" w:sz="2" w:space="0" w:color="000000"/>
-            </w:tcBorders>
-            <w:shd w:val="clear" w:color="auto" w:fill="auto"/>
-            <w:tcMar>
-              <w:top w:w="80" w:type="dxa"/>
-              <w:left w:w="80" w:type="dxa"/>
-              <w:bottom w:w="80" w:type="dxa"/>
-              <w:right w:w="80" w:type="dxa"/>
-            </w:tcMar>
-          </w:tcPr>
-          <w:p>
-            <w:r>
-              <w:t>As already stated I haven’t used arrays yet but I intend to.</w:t>
-            </w:r>
-          </w:p>
-        </w:tc>
-      </w:tr>
-      <w:tr>
-        <w:tblPrEx>
-          <w:shd w:val="clear" w:color="auto" w:fill="auto"/>
-        </w:tblPrEx>
-        <w:trPr>
-          <w:trHeight w:val="279"/>
-        </w:trPr>
-        <w:tc>
-          <w:tcPr>
-            <w:tcW w:w="12955" w:type="dxa"/>
-            <w:tcBorders>
-              <w:top w:val="single" w:sz="2" w:space="0" w:color="000000"/>
-              <w:left w:val="single" w:sz="2" w:space="0" w:color="000000"/>
-              <w:bottom w:val="single" w:sz="2" w:space="0" w:color="000000"/>
-              <w:right w:val="single" w:sz="2" w:space="0" w:color="000000"/>
-            </w:tcBorders>
-            <w:shd w:val="clear" w:color="auto" w:fill="EEEEEE"/>
-            <w:tcMar>
-              <w:top w:w="80" w:type="dxa"/>
-              <w:left w:w="80" w:type="dxa"/>
-              <w:bottom w:w="80" w:type="dxa"/>
-              <w:right w:w="80" w:type="dxa"/>
-            </w:tcMar>
-          </w:tcPr>
-          <w:p/>
-        </w:tc>
-      </w:tr>
-    </w:tbl>
-    <w:p>
-      <w:pPr>
-        <w:pStyle w:val="Body"/>
-        <w:rPr>
-          <w:sz w:val="20"/>
-          <w:szCs w:val="20"/>
-        </w:rPr>
-      </w:pPr>
-    </w:p>
-    <w:p>
-      <w:pPr>
-        <w:pStyle w:val="Body"/>
-        <w:rPr>
-          <w:sz w:val="20"/>
-          <w:szCs w:val="20"/>
-        </w:rPr>
-      </w:pPr>
-    </w:p>
-    <w:p>
-      <w:pPr>
-        <w:pStyle w:val="Body"/>
-        <w:rPr>
-          <w:b/>
-          <w:bCs/>
-          <w:sz w:val="20"/>
-          <w:szCs w:val="20"/>
-        </w:rPr>
-      </w:pPr>
-      <w:r>
-        <w:rPr>
-          <w:b/>
-          <w:bCs/>
-          <w:sz w:val="20"/>
-          <w:szCs w:val="20"/>
-        </w:rPr>
-        <w:t>Overall rating on this standard</w:t>
-      </w:r>
-      <w:r>
-        <w:rPr>
-          <w:sz w:val="20"/>
-          <w:szCs w:val="20"/>
-        </w:rPr>
-        <w:t xml:space="preserve">: </w:t>
-      </w:r>
-      <w:r>
-        <w:rPr>
-          <w:rFonts w:ascii="Arial Unicode MS" w:hAnsi="Arial Unicode MS"/>
-          <w:sz w:val="20"/>
-          <w:szCs w:val="20"/>
-        </w:rPr>
-        <w:t>✩</w:t>
-      </w:r>
-      <w:r>
-        <w:rPr>
-          <w:sz w:val="20"/>
-          <w:szCs w:val="20"/>
-        </w:rPr>
-        <w:t xml:space="preserve"> </w:t>
-      </w:r>
-      <w:r>
-        <w:rPr>
-          <w:rFonts w:ascii="Arial Unicode MS" w:hAnsi="Arial Unicode MS"/>
-          <w:sz w:val="20"/>
-          <w:szCs w:val="20"/>
-        </w:rPr>
-        <w:t>✩</w:t>
-      </w:r>
-      <w:r>
-        <w:rPr>
-          <w:sz w:val="20"/>
-          <w:szCs w:val="20"/>
-        </w:rPr>
-        <w:t xml:space="preserve"> </w:t>
-      </w:r>
-      <w:r>
-        <w:rPr>
-          <w:rFonts w:ascii="Arial Unicode MS" w:hAnsi="Arial Unicode MS"/>
-          <w:sz w:val="20"/>
-          <w:szCs w:val="20"/>
-        </w:rPr>
-        <w:t>✩</w:t>
-      </w:r>
-      <w:r>
-        <w:rPr>
-          <w:sz w:val="20"/>
-          <w:szCs w:val="20"/>
-        </w:rPr>
-        <w:t xml:space="preserve"> </w:t>
-      </w:r>
-      <w:r>
-        <w:rPr>
-          <w:rFonts w:ascii="Arial Unicode MS" w:hAnsi="Arial Unicode MS"/>
-          <w:sz w:val="20"/>
-          <w:szCs w:val="20"/>
-        </w:rPr>
-        <w:t>✩</w:t>
-      </w:r>
-      <w:r>
-        <w:rPr>
-          <w:sz w:val="20"/>
-          <w:szCs w:val="20"/>
-        </w:rPr>
-        <w:t xml:space="preserve"> </w:t>
-      </w:r>
-      <w:r>
-        <w:rPr>
-          <w:rFonts w:ascii="Arial Unicode MS" w:hAnsi="Arial Unicode MS"/>
-          <w:sz w:val="20"/>
-          <w:szCs w:val="20"/>
-        </w:rPr>
-        <w:t>✩</w:t>
-      </w:r>
-    </w:p>
-    <w:p>
-      <w:pPr>
-        <w:pStyle w:val="Body"/>
-        <w:rPr>
-          <w:sz w:val="20"/>
-          <w:szCs w:val="20"/>
-        </w:rPr>
-      </w:pPr>
-    </w:p>
-    <w:p>
-      <w:pPr>
-        <w:pStyle w:val="Body"/>
-        <w:rPr>
-          <w:sz w:val="20"/>
-          <w:szCs w:val="20"/>
-        </w:rPr>
-      </w:pPr>
-    </w:p>
-    <w:p>
-      <w:pPr>
-        <w:pStyle w:val="Heading3"/>
-        <w:rPr>
-          <w:sz w:val="22"/>
-          <w:szCs w:val="22"/>
-        </w:rPr>
-      </w:pPr>
-      <w:r>
-        <w:t>A2. Control Structures and Simple Algorithms</w:t>
-      </w:r>
-      <w:r>
-        <w:rPr>
-          <w:rFonts w:ascii="Arial Unicode MS" w:hAnsi="Arial Unicode MS"/>
-        </w:rPr>
-        <w:br/>
-      </w:r>
-      <w:r>
-        <w:rPr>
-          <w:sz w:val="22"/>
-          <w:szCs w:val="22"/>
-        </w:rPr>
-        <w:t>Demonstrate the ability to use control structures and simple algorithms in computer programs;</w:t>
-      </w:r>
-    </w:p>
-    <w:p>
-      <w:pPr>
-        <w:pStyle w:val="Body"/>
-      </w:pPr>
-    </w:p>
-    <w:p>
-      <w:pPr>
-        <w:pStyle w:val="Body"/>
-        <w:rPr>
-          <w:sz w:val="20"/>
-          <w:szCs w:val="20"/>
-        </w:rPr>
-      </w:pPr>
-      <w:r>
-        <w:rPr>
-          <w:b/>
-          <w:bCs/>
-          <w:sz w:val="20"/>
-          <w:szCs w:val="20"/>
-        </w:rPr>
-        <w:t>A2.1</w:t>
-      </w:r>
-      <w:r>
-        <w:rPr>
-          <w:sz w:val="20"/>
-          <w:szCs w:val="20"/>
-        </w:rPr>
-        <w:t xml:space="preserve"> write programs that incorporate user input, processing, and screen output;</w:t>
-      </w:r>
-    </w:p>
-    <w:p>
-      <w:pPr>
-        <w:pStyle w:val="Body"/>
-        <w:rPr>
-          <w:sz w:val="20"/>
-          <w:szCs w:val="20"/>
-        </w:rPr>
-      </w:pPr>
-    </w:p>
-    <w:tbl>
-      <w:tblPr>
-        <w:tblW w:w="12955" w:type="dxa"/>
-        <w:tblInd w:w="108" w:type="dxa"/>
-        <w:tblBorders>
-          <w:top w:val="single" w:sz="2" w:space="0" w:color="000000"/>
-          <w:left w:val="single" w:sz="2" w:space="0" w:color="000000"/>
-          <w:bottom w:val="single" w:sz="2" w:space="0" w:color="000000"/>
-          <w:right w:val="single" w:sz="2" w:space="0" w:color="000000"/>
-          <w:insideH w:val="single" w:sz="2" w:space="0" w:color="000000"/>
-          <w:insideV w:val="single" w:sz="2" w:space="0" w:color="000000"/>
-        </w:tblBorders>
-        <w:shd w:val="clear" w:color="auto" w:fill="BDC0BF"/>
-        <w:tblLayout w:type="fixed"/>
-        <w:tblLook w:val="04A0" w:firstRow="1" w:lastRow="0" w:firstColumn="1" w:lastColumn="0" w:noHBand="0" w:noVBand="1"/>
-      </w:tblPr>
-      <w:tblGrid>
-        <w:gridCol w:w="12955"/>
-      </w:tblGrid>
-      <w:tr>
-        <w:trPr>
-          <w:trHeight w:val="279"/>
-          <w:tblHeader/>
-        </w:trPr>
-        <w:tc>
-          <w:tcPr>
-            <w:tcW w:w="12955" w:type="dxa"/>
-            <w:tcBorders>
-              <w:top w:val="single" w:sz="2" w:space="0" w:color="000000"/>
-              <w:left w:val="single" w:sz="2" w:space="0" w:color="000000"/>
-              <w:bottom w:val="single" w:sz="4" w:space="0" w:color="000000"/>
-              <w:right w:val="single" w:sz="2" w:space="0" w:color="000000"/>
-            </w:tcBorders>
-            <w:shd w:val="clear" w:color="auto" w:fill="BDC0BF"/>
-            <w:tcMar>
-              <w:top w:w="80" w:type="dxa"/>
-              <w:left w:w="80" w:type="dxa"/>
-              <w:bottom w:w="80" w:type="dxa"/>
-              <w:right w:w="80" w:type="dxa"/>
-            </w:tcMar>
-          </w:tcPr>
-          <w:p>
-            <w:pPr>
-              <w:pStyle w:val="TableStyle1"/>
-            </w:pPr>
-            <w:r>
-              <w:t>Evidence:</w:t>
-            </w:r>
-            <w:r>
-              <w:rPr>
-                <w:b w:val="0"/>
-                <w:bCs w:val="0"/>
-              </w:rPr>
-              <w:t xml:space="preserve"> provide link(s) where possible, optionally provide brief explanatory text, add rows as needed</w:t>
-            </w:r>
-          </w:p>
-        </w:tc>
-      </w:tr>
-      <w:tr>
-        <w:tblPrEx>
-          <w:shd w:val="clear" w:color="auto" w:fill="auto"/>
-        </w:tblPrEx>
-        <w:trPr>
-          <w:trHeight w:val="279"/>
-        </w:trPr>
-        <w:tc>
-          <w:tcPr>
-            <w:tcW w:w="12955" w:type="dxa"/>
-            <w:tcBorders>
-              <w:top w:val="single" w:sz="4" w:space="0" w:color="000000"/>
-              <w:left w:val="single" w:sz="2" w:space="0" w:color="000000"/>
-              <w:bottom w:val="single" w:sz="2" w:space="0" w:color="000000"/>
-              <w:right w:val="single" w:sz="2" w:space="0" w:color="000000"/>
-            </w:tcBorders>
-            <w:shd w:val="clear" w:color="auto" w:fill="auto"/>
-            <w:tcMar>
-              <w:top w:w="80" w:type="dxa"/>
-              <w:left w:w="80" w:type="dxa"/>
-              <w:bottom w:w="80" w:type="dxa"/>
-              <w:right w:w="80" w:type="dxa"/>
-            </w:tcMar>
-          </w:tcPr>
-          <w:p>
-            <w:hyperlink r:id="rId9" w:anchor="L84-L90" w:history="1">
-              <w:r>
-                <w:rPr>
-                  <w:rStyle w:val="Hyperlink"/>
-                </w:rPr>
-                <w:t>https://github.com/RSGC-Longwell-J/Fighter/blob/9dfa1f88d7951cfd0590066d97623cb7f2d14e36/Fighter/GameScene.swift#L84-L90</w:t>
-              </w:r>
-            </w:hyperlink>
-          </w:p>
-          <w:p/>
-          <w:p>
-            <w:r>
-              <w:t>Click on the screen to move around the fighter</w:t>
-            </w:r>
-          </w:p>
-        </w:tc>
-      </w:tr>
-      <w:tr>
-        <w:tblPrEx>
-          <w:shd w:val="clear" w:color="auto" w:fill="auto"/>
-        </w:tblPrEx>
-        <w:trPr>
-          <w:trHeight w:val="279"/>
-        </w:trPr>
-        <w:tc>
-          <w:tcPr>
-            <w:tcW w:w="12955" w:type="dxa"/>
-            <w:tcBorders>
-              <w:top w:val="single" w:sz="2" w:space="0" w:color="000000"/>
-              <w:left w:val="single" w:sz="2" w:space="0" w:color="000000"/>
-              <w:bottom w:val="single" w:sz="2" w:space="0" w:color="000000"/>
-              <w:right w:val="single" w:sz="2" w:space="0" w:color="000000"/>
-            </w:tcBorders>
-            <w:shd w:val="clear" w:color="auto" w:fill="EEEEEE"/>
-            <w:tcMar>
-              <w:top w:w="80" w:type="dxa"/>
-              <w:left w:w="80" w:type="dxa"/>
-              <w:bottom w:w="80" w:type="dxa"/>
-              <w:right w:w="80" w:type="dxa"/>
-            </w:tcMar>
-          </w:tcPr>
-          <w:p/>
-        </w:tc>
-      </w:tr>
-    </w:tbl>
-    <w:p>
-      <w:pPr>
-        <w:pStyle w:val="Body"/>
-        <w:rPr>
-          <w:sz w:val="20"/>
-          <w:szCs w:val="20"/>
-        </w:rPr>
-      </w:pPr>
-    </w:p>
-    <w:p>
-      <w:pPr>
-        <w:pStyle w:val="Body"/>
-        <w:rPr>
-          <w:sz w:val="20"/>
-          <w:szCs w:val="20"/>
-        </w:rPr>
-      </w:pPr>
-    </w:p>
-    <w:p>
-      <w:pPr>
-        <w:pStyle w:val="Body"/>
-        <w:rPr>
-          <w:b/>
-          <w:bCs/>
-          <w:sz w:val="20"/>
-          <w:szCs w:val="20"/>
-        </w:rPr>
-      </w:pPr>
-      <w:r>
-        <w:rPr>
-          <w:b/>
-          <w:bCs/>
-          <w:sz w:val="20"/>
-          <w:szCs w:val="20"/>
-        </w:rPr>
-        <w:t>Overall rating on this standard</w:t>
-      </w:r>
-      <w:r>
-        <w:rPr>
-          <w:sz w:val="20"/>
-          <w:szCs w:val="20"/>
-        </w:rPr>
-        <w:t xml:space="preserve">: </w:t>
-      </w:r>
-      <w:r>
-        <w:rPr>
-          <w:rFonts w:ascii="Arial Unicode MS" w:hAnsi="Arial Unicode MS"/>
-          <w:sz w:val="20"/>
-          <w:szCs w:val="20"/>
-        </w:rPr>
-        <w:t>✩</w:t>
-      </w:r>
-      <w:r>
-        <w:rPr>
-          <w:sz w:val="20"/>
-          <w:szCs w:val="20"/>
-        </w:rPr>
-        <w:t xml:space="preserve"> </w:t>
-      </w:r>
-      <w:r>
-        <w:rPr>
-          <w:rFonts w:ascii="Arial Unicode MS" w:hAnsi="Arial Unicode MS"/>
-          <w:sz w:val="20"/>
-          <w:szCs w:val="20"/>
-        </w:rPr>
-        <w:t>✩</w:t>
-      </w:r>
-      <w:r>
-        <w:rPr>
-          <w:sz w:val="20"/>
-          <w:szCs w:val="20"/>
-        </w:rPr>
-        <w:t xml:space="preserve"> </w:t>
-      </w:r>
-      <w:r>
-        <w:rPr>
-          <w:rFonts w:ascii="Arial Unicode MS" w:hAnsi="Arial Unicode MS"/>
-          <w:sz w:val="20"/>
-          <w:szCs w:val="20"/>
-        </w:rPr>
-        <w:t>✩</w:t>
-      </w:r>
-      <w:r>
-        <w:rPr>
-          <w:sz w:val="20"/>
-          <w:szCs w:val="20"/>
-        </w:rPr>
-        <w:t xml:space="preserve"> </w:t>
-      </w:r>
-      <w:r>
-        <w:rPr>
-          <w:rFonts w:ascii="Arial Unicode MS" w:hAnsi="Arial Unicode MS"/>
-          <w:sz w:val="20"/>
-          <w:szCs w:val="20"/>
-        </w:rPr>
-        <w:t>✩</w:t>
-      </w:r>
-      <w:r>
-        <w:rPr>
-          <w:sz w:val="20"/>
-          <w:szCs w:val="20"/>
-        </w:rPr>
-        <w:t xml:space="preserve"> </w:t>
-      </w:r>
-      <w:r>
-        <w:rPr>
-          <w:rFonts w:ascii="Arial Unicode MS" w:hAnsi="Arial Unicode MS"/>
-          <w:sz w:val="20"/>
-          <w:szCs w:val="20"/>
-        </w:rPr>
-        <w:t>✩</w:t>
-      </w:r>
-    </w:p>
-    <w:p>
-      <w:pPr>
-        <w:pStyle w:val="Body"/>
-        <w:rPr>
-          <w:sz w:val="20"/>
-          <w:szCs w:val="20"/>
-        </w:rPr>
-      </w:pPr>
-    </w:p>
-    <w:p>
-      <w:pPr>
-        <w:pStyle w:val="Body"/>
-        <w:rPr>
-          <w:sz w:val="20"/>
-          <w:szCs w:val="20"/>
-        </w:rPr>
-      </w:pPr>
-    </w:p>
-    <w:p>
-      <w:pPr>
-        <w:pStyle w:val="Body"/>
-        <w:rPr>
-          <w:sz w:val="20"/>
-          <w:szCs w:val="20"/>
-        </w:rPr>
-      </w:pPr>
-      <w:r>
-        <w:rPr>
-          <w:b/>
-          <w:bCs/>
-          <w:sz w:val="20"/>
-          <w:szCs w:val="20"/>
-        </w:rPr>
-        <w:t>A2.2</w:t>
-      </w:r>
-      <w:r>
-        <w:rPr>
-          <w:sz w:val="20"/>
-          <w:szCs w:val="20"/>
-        </w:rPr>
-        <w:t xml:space="preserve"> use sequence, selection, and repetition control structures to create programming solutions;</w:t>
-      </w:r>
-    </w:p>
-    <w:p>
-      <w:pPr>
-        <w:pStyle w:val="Body"/>
-        <w:rPr>
-          <w:sz w:val="20"/>
-          <w:szCs w:val="20"/>
-        </w:rPr>
-      </w:pPr>
-    </w:p>
-    <w:tbl>
-      <w:tblPr>
-        <w:tblW w:w="12955" w:type="dxa"/>
-        <w:tblInd w:w="108" w:type="dxa"/>
-        <w:tblBorders>
-          <w:top w:val="single" w:sz="2" w:space="0" w:color="000000"/>
-          <w:left w:val="single" w:sz="2" w:space="0" w:color="000000"/>
-          <w:bottom w:val="single" w:sz="2" w:space="0" w:color="000000"/>
-          <w:right w:val="single" w:sz="2" w:space="0" w:color="000000"/>
-          <w:insideH w:val="single" w:sz="2" w:space="0" w:color="000000"/>
-          <w:insideV w:val="single" w:sz="2" w:space="0" w:color="000000"/>
-        </w:tblBorders>
-        <w:shd w:val="clear" w:color="auto" w:fill="BDC0BF"/>
-        <w:tblLayout w:type="fixed"/>
-        <w:tblLook w:val="04A0" w:firstRow="1" w:lastRow="0" w:firstColumn="1" w:lastColumn="0" w:noHBand="0" w:noVBand="1"/>
-      </w:tblPr>
-      <w:tblGrid>
-        <w:gridCol w:w="12955"/>
-      </w:tblGrid>
-      <w:tr>
-        <w:trPr>
-          <w:trHeight w:val="279"/>
-          <w:tblHeader/>
-        </w:trPr>
-        <w:tc>
-          <w:tcPr>
-            <w:tcW w:w="12955" w:type="dxa"/>
-            <w:tcBorders>
-              <w:top w:val="single" w:sz="2" w:space="0" w:color="000000"/>
-              <w:left w:val="single" w:sz="2" w:space="0" w:color="000000"/>
-              <w:bottom w:val="single" w:sz="4" w:space="0" w:color="000000"/>
-              <w:right w:val="single" w:sz="2" w:space="0" w:color="000000"/>
-            </w:tcBorders>
-            <w:shd w:val="clear" w:color="auto" w:fill="BDC0BF"/>
-            <w:tcMar>
-              <w:top w:w="80" w:type="dxa"/>
-              <w:left w:w="80" w:type="dxa"/>
-              <w:bottom w:w="80" w:type="dxa"/>
-              <w:right w:w="80" w:type="dxa"/>
-            </w:tcMar>
-          </w:tcPr>
-          <w:p>
-            <w:pPr>
-              <w:pStyle w:val="TableStyle1"/>
-            </w:pPr>
-            <w:r>
-              <w:t>Evidence:</w:t>
-            </w:r>
-            <w:r>
-              <w:rPr>
-                <w:b w:val="0"/>
-                <w:bCs w:val="0"/>
-              </w:rPr>
-              <w:t xml:space="preserve"> provide link(s) where possible, optionally provide brief explanatory text, add rows as needed</w:t>
-            </w:r>
-          </w:p>
-        </w:tc>
-      </w:tr>
-      <w:tr>
-        <w:tblPrEx>
-          <w:shd w:val="clear" w:color="auto" w:fill="auto"/>
-        </w:tblPrEx>
-        <w:trPr>
-          <w:trHeight w:val="279"/>
-        </w:trPr>
-        <w:tc>
-          <w:tcPr>
-            <w:tcW w:w="12955" w:type="dxa"/>
-            <w:tcBorders>
-              <w:top w:val="single" w:sz="4" w:space="0" w:color="000000"/>
-              <w:left w:val="single" w:sz="2" w:space="0" w:color="000000"/>
-              <w:bottom w:val="single" w:sz="2" w:space="0" w:color="000000"/>
-              <w:right w:val="single" w:sz="2" w:space="0" w:color="000000"/>
-            </w:tcBorders>
-            <w:shd w:val="clear" w:color="auto" w:fill="auto"/>
-            <w:tcMar>
-              <w:top w:w="80" w:type="dxa"/>
-              <w:left w:w="80" w:type="dxa"/>
-              <w:bottom w:w="80" w:type="dxa"/>
-              <w:right w:w="80" w:type="dxa"/>
-            </w:tcMar>
-          </w:tcPr>
-          <w:p>
-            <w:r>
-              <w:t xml:space="preserve">Not yet, but I intend to add program solutions such as, having a game over screen when you run out of lives, and some </w:t>
-            </w:r>
-            <w:proofErr w:type="spellStart"/>
-            <w:r>
-              <w:t>powerups</w:t>
-            </w:r>
-            <w:proofErr w:type="spellEnd"/>
-            <w:r>
-              <w:t xml:space="preserve"> taking over other ones.</w:t>
+              <w:t>Not yet, but I intend to add program solutions such as, having a game over screen when you run out of lives, and some powerups taking over other ones.</w:t>
             </w:r>
           </w:p>
         </w:tc>
@@ -2536,6 +2598,7 @@
           <w:sz w:val="20"/>
           <w:szCs w:val="20"/>
         </w:rPr>
+        <w:lastRenderedPageBreak/>
         <w:t>Overall rating on this standard</w:t>
       </w:r>
       <w:r>
@@ -2935,7 +2998,6 @@
           <w:sz w:val="20"/>
           <w:szCs w:val="20"/>
         </w:rPr>
-        <w:lastRenderedPageBreak/>
         <w:t>A3.2</w:t>
       </w:r>
       <w:r>
@@ -3041,7 +3103,7 @@
             </w:tcMar>
           </w:tcPr>
           <w:p>
-            <w:hyperlink r:id="rId10" w:anchor="diff-ba1a2d1936d693d8da8f3bab94dd5ce6R74" w:history="1">
+            <w:hyperlink r:id="rId17" w:anchor="diff-ba1a2d1936d693d8da8f3bab94dd5ce6R74" w:history="1">
               <w:r>
                 <w:rPr>
                   <w:rStyle w:val="Hyperlink"/>
@@ -3642,7 +3704,7 @@
             </w:tcMar>
           </w:tcPr>
           <w:p>
-            <w:hyperlink r:id="rId11" w:anchor="diff-ba1a2d1936d693d8da8f3bab94dd5ce6R75" w:history="1">
+            <w:hyperlink r:id="rId18" w:anchor="diff-ba1a2d1936d693d8da8f3bab94dd5ce6R75" w:history="1">
               <w:r>
                 <w:rPr>
                   <w:rStyle w:val="Hyperlink"/>
@@ -3652,7 +3714,7 @@
             </w:hyperlink>
           </w:p>
           <w:p>
-            <w:hyperlink r:id="rId12" w:anchor="diff-ba1a2d1936d693d8da8f3bab94dd5ce6R89" w:history="1">
+            <w:hyperlink r:id="rId19" w:anchor="diff-ba1a2d1936d693d8da8f3bab94dd5ce6R89" w:history="1">
               <w:r>
                 <w:rPr>
                   <w:rStyle w:val="Hyperlink"/>
@@ -5377,8 +5439,6 @@
           <w:b/>
         </w:rPr>
       </w:pPr>
-      <w:bookmarkStart w:id="0" w:name="_GoBack"/>
-      <w:bookmarkEnd w:id="0"/>
     </w:p>
     <w:p>
       <w:pPr>
@@ -5389,8 +5449,8 @@
       </w:pPr>
     </w:p>
     <w:sectPr>
-      <w:headerReference w:type="default" r:id="rId13"/>
-      <w:footerReference w:type="default" r:id="rId14"/>
+      <w:headerReference w:type="default" r:id="rId20"/>
+      <w:footerReference w:type="default" r:id="rId21"/>
       <w:pgSz w:w="15840" w:h="12240" w:orient="landscape"/>
       <w:pgMar w:top="1440" w:right="1440" w:bottom="1440" w:left="1440" w:header="720" w:footer="864" w:gutter="0"/>
       <w:cols w:space="720"/>
@@ -5452,7 +5512,7 @@
       <w:rPr>
         <w:noProof/>
       </w:rPr>
-      <w:t>9</w:t>
+      <w:t>4</w:t>
     </w:r>
     <w:r>
       <w:fldChar w:fldCharType="end"/>
@@ -5460,27 +5520,14 @@
     <w:r>
       <w:t xml:space="preserve"> of </w:t>
     </w:r>
-    <w:r>
-      <w:fldChar w:fldCharType="begin"/>
-    </w:r>
-    <w:r>
-      <w:instrText xml:space="preserve"> NUMPAGES </w:instrText>
-    </w:r>
-    <w:r>
-      <w:fldChar w:fldCharType="separate"/>
-    </w:r>
-    <w:r>
-      <w:rPr>
-        <w:noProof/>
-      </w:rPr>
-      <w:t>10</w:t>
-    </w:r>
-    <w:r>
-      <w:rPr>
-        <w:noProof/>
-      </w:rPr>
-      <w:fldChar w:fldCharType="end"/>
-    </w:r>
+    <w:fldSimple w:instr=" NUMPAGES ">
+      <w:r>
+        <w:rPr>
+          <w:noProof/>
+        </w:rPr>
+        <w:t>10</w:t>
+      </w:r>
+    </w:fldSimple>
   </w:p>
 </w:ftr>
 </file>
@@ -6310,6 +6357,18 @@
       <w:b/>
       <w:bCs/>
       <w:color w:val="000000"/>
+    </w:rPr>
+  </w:style>
+  <w:style w:type="character" w:styleId="FollowedHyperlink">
+    <w:name w:val="FollowedHyperlink"/>
+    <w:basedOn w:val="DefaultParagraphFont"/>
+    <w:uiPriority w:val="99"/>
+    <w:semiHidden/>
+    <w:unhideWhenUsed/>
+    <w:rsid w:val="003D668E"/>
+    <w:rPr>
+      <w:color w:val="FF00FF" w:themeColor="followedHyperlink"/>
+      <w:u w:val="single"/>
     </w:rPr>
   </w:style>
 </w:styles>

</xml_diff>

<commit_message>
Fireballs and spawning working
</commit_message>
<xml_diff>
--- a/Fighter/Independent_Study_Project_-_Checkpoint_1.docx
+++ b/Fighter/Independent_Study_Project_-_Checkpoint_1.docx
@@ -1350,10 +1350,7 @@
               </w:r>
             </w:hyperlink>
           </w:p>
-          <w:p>
-            <w:bookmarkStart w:id="0" w:name="_GoBack"/>
-            <w:bookmarkEnd w:id="0"/>
-          </w:p>
+          <w:p/>
         </w:tc>
       </w:tr>
       <w:tr>
@@ -1954,6 +1951,11 @@
             </w:tcMar>
           </w:tcPr>
           <w:p>
+            <w:pPr>
+              <w:rPr>
+                <w:rStyle w:val="Hyperlink"/>
+              </w:rPr>
+            </w:pPr>
             <w:hyperlink r:id="rId16" w:anchor="L84-L90" w:history="1">
               <w:r>
                 <w:rPr>
@@ -1963,6 +1965,35 @@
               </w:r>
             </w:hyperlink>
           </w:p>
+          <w:p>
+            <w:pPr>
+              <w:rPr>
+                <w:rStyle w:val="Hyperlink"/>
+              </w:rPr>
+            </w:pPr>
+          </w:p>
+          <w:p>
+            <w:hyperlink r:id="rId17" w:history="1">
+              <w:r>
+                <w:rPr>
+                  <w:rStyle w:val="Hyperlink"/>
+                </w:rPr>
+                <w:t>https://github.com/RSGC-Longwell-J/Fighter/blob/34771267755cbaf0f10e610f6e2f8d061935d1a6/Fighter/GameScene.swift#L98-L112</w:t>
+              </w:r>
+            </w:hyperlink>
+          </w:p>
+          <w:p/>
+          <w:p>
+            <w:hyperlink r:id="rId18" w:history="1">
+              <w:r>
+                <w:rPr>
+                  <w:rStyle w:val="Hyperlink"/>
+                </w:rPr>
+                <w:t>https://github.com/RSGC-Longwell-J/Fighter/blob/34771267755cbaf0f10e610f6e2f8d061935d1a6/Fighter/GameScene.swift#L116-L124</w:t>
+              </w:r>
+            </w:hyperlink>
+          </w:p>
+          <w:p/>
           <w:p/>
           <w:p>
             <w:r>
@@ -2247,10 +2278,38 @@
             </w:tcMar>
           </w:tcPr>
           <w:p>
-            <w:r>
-              <w:t>Not yet, but I intend to add program solutions such as, having a game over screen when you run out of lives, and some powerups taking over other ones.</w:t>
-            </w:r>
+            <w:hyperlink r:id="rId19" w:history="1">
+              <w:r>
+                <w:rPr>
+                  <w:rStyle w:val="Hyperlink"/>
+                </w:rPr>
+                <w:t>https://github.com/RSGC-Longwell-J/Fighter/blob/34771267755cbaf0f10e610f6e2f8d061935d1a6/Fighter/GameScene.swift#L235-L241</w:t>
+              </w:r>
+            </w:hyperlink>
           </w:p>
+          <w:p/>
+          <w:p>
+            <w:hyperlink r:id="rId20" w:history="1">
+              <w:r>
+                <w:rPr>
+                  <w:rStyle w:val="Hyperlink"/>
+                </w:rPr>
+                <w:t>https://github.com/RSGC-Longwell-J/Fighter/blob/34771267755cbaf0f10e610f6e2f8d061935d1a6/Fighter/GameScene.swift#L265-L274</w:t>
+              </w:r>
+            </w:hyperlink>
+          </w:p>
+          <w:p/>
+          <w:p>
+            <w:hyperlink r:id="rId21" w:history="1">
+              <w:r>
+                <w:rPr>
+                  <w:rStyle w:val="Hyperlink"/>
+                </w:rPr>
+                <w:t>https://github.com/RSGC-Longwell-J/Fighter/blob/34771267755cbaf0f10e610f6e2f8d061935d1a6/Fighter/GameScene.swift#L216-L225</w:t>
+              </w:r>
+            </w:hyperlink>
+          </w:p>
+          <w:p/>
         </w:tc>
       </w:tr>
       <w:tr>
@@ -2598,7 +2657,6 @@
           <w:sz w:val="20"/>
           <w:szCs w:val="20"/>
         </w:rPr>
-        <w:lastRenderedPageBreak/>
         <w:t>Overall rating on this standard</w:t>
       </w:r>
       <w:r>
@@ -2822,10 +2880,38 @@
             </w:tcMar>
           </w:tcPr>
           <w:p>
-            <w:r>
-              <w:t>https://github.com/RSGC-Longwell-J/Fighter/commit/1d38e9248f97dc4db185a5fe3bc0a16deab19b75#diff-ba1a2d1936d693d8da8f3bab94dd5ce6R77</w:t>
-            </w:r>
+            <w:hyperlink r:id="rId22" w:history="1">
+              <w:r>
+                <w:rPr>
+                  <w:rStyle w:val="Hyperlink"/>
+                </w:rPr>
+                <w:t>https://github.com/RSGC-Longwell-J/Fighter/commit/1d38e9248f97dc4db185a5fe3bc0a16deab19b75#diff-ba1a2d1936d693d8da8f3bab94dd5ce6R77</w:t>
+              </w:r>
+            </w:hyperlink>
           </w:p>
+          <w:p/>
+          <w:p>
+            <w:hyperlink r:id="rId23" w:history="1">
+              <w:r>
+                <w:rPr>
+                  <w:rStyle w:val="Hyperlink"/>
+                </w:rPr>
+                <w:t>https://github.com/RSGC-Longwell-J/Fighter/blob/34771267755cbaf0f10e610f6e2f8d061935d1a6/Fighter/GameScene.swift#L239-L241</w:t>
+              </w:r>
+            </w:hyperlink>
+          </w:p>
+          <w:p/>
+          <w:p>
+            <w:hyperlink r:id="rId24" w:history="1">
+              <w:r>
+                <w:rPr>
+                  <w:rStyle w:val="Hyperlink"/>
+                </w:rPr>
+                <w:t>https://github.com/RSGC-Longwell-J/Fighter/blob/34771267755cbaf0f10e610f6e2f8d061935d1a6/Fighter/GameOverScreen.swift#L16-L26</w:t>
+              </w:r>
+            </w:hyperlink>
+          </w:p>
+          <w:p/>
         </w:tc>
       </w:tr>
       <w:tr>
@@ -3103,7 +3189,7 @@
             </w:tcMar>
           </w:tcPr>
           <w:p>
-            <w:hyperlink r:id="rId17" w:anchor="diff-ba1a2d1936d693d8da8f3bab94dd5ce6R74" w:history="1">
+            <w:hyperlink r:id="rId25" w:anchor="diff-ba1a2d1936d693d8da8f3bab94dd5ce6R74" w:history="1">
               <w:r>
                 <w:rPr>
                   <w:rStyle w:val="Hyperlink"/>
@@ -3114,10 +3200,28 @@
           </w:p>
           <w:p/>
           <w:p>
-            <w:r>
-              <w:t>https://github.com/RSGC-Longwell-J/Fighter/commit/1d38e9248f97dc4db185a5fe3bc0a16deab19b75#diff-ba1a2d1936d693d8da8f3bab94dd5ce6R65</w:t>
-            </w:r>
+            <w:hyperlink r:id="rId26" w:history="1">
+              <w:r>
+                <w:rPr>
+                  <w:rStyle w:val="Hyperlink"/>
+                </w:rPr>
+                <w:t>https://github.com/RSGC-Longwell-J/Fighter/commit/1d38e9248f97dc4db185a5fe3bc0a16deab19b75#diff-ba1a2d1936d693d8da8f3bab94dd5ce6R65</w:t>
+              </w:r>
+            </w:hyperlink>
           </w:p>
+          <w:p/>
+          <w:p>
+            <w:hyperlink r:id="rId27" w:history="1">
+              <w:r>
+                <w:rPr>
+                  <w:rStyle w:val="Hyperlink"/>
+                </w:rPr>
+                <w:t>https://github.com/RSGC-Longwell-J/Fighter/blob/9dfa1f88d7951cfd0590066d97623cb7f2d14e36/Fighter/GameScene.swift#L121-L144</w:t>
+              </w:r>
+            </w:hyperlink>
+          </w:p>
+          <w:p/>
+          <w:p/>
         </w:tc>
       </w:tr>
       <w:tr>
@@ -3260,11 +3364,6 @@
         </w:rPr>
         <w:t>✩</w:t>
       </w:r>
-    </w:p>
-    <w:p>
-      <w:pPr>
-        <w:pStyle w:val="Body"/>
-      </w:pPr>
       <w:r>
         <w:rPr>
           <w:rFonts w:ascii="Arial Unicode MS" w:hAnsi="Arial Unicode MS"/>
@@ -3704,30 +3803,40 @@
             </w:tcMar>
           </w:tcPr>
           <w:p>
-            <w:hyperlink r:id="rId18" w:anchor="diff-ba1a2d1936d693d8da8f3bab94dd5ce6R75" w:history="1">
+            <w:hyperlink r:id="rId28" w:history="1">
               <w:r>
                 <w:rPr>
                   <w:rStyle w:val="Hyperlink"/>
                 </w:rPr>
-                <w:t>https://github.com/RSGC-Longwell-J/Fighter/commit/1d38e9248f97dc4db185a5fe3bc0a16deab19b75#diff-ba1a2d1936d693d8da8f3bab94dd5ce6R75</w:t>
-              </w:r>
-            </w:hyperlink>
-          </w:p>
-          <w:p>
-            <w:hyperlink r:id="rId19" w:anchor="diff-ba1a2d1936d693d8da8f3bab94dd5ce6R89" w:history="1">
-              <w:r>
-                <w:rPr>
-                  <w:rStyle w:val="Hyperlink"/>
-                </w:rPr>
-                <w:t>https://github.com/RSGC-Longwell-J/Fighter/commit/1d38e9248f97dc4db185a5fe3bc0a16deab19b75#diff-ba1a2d1936d693d8da8f3bab94dd5ce6R89</w:t>
+                <w:t>https://github.com/RSGC-Longwell-J/Fighter/blob/34771267755cbaf0f10e610f6e2f8d061935d1a6/Fighter/GameScene.swift#L17-L30</w:t>
               </w:r>
             </w:hyperlink>
           </w:p>
           <w:p/>
           <w:p>
-            <w:r>
-              <w:t>I have good naming of my variables and functions, but I haven’t done any commenting yet, which I intend to do</w:t>
-            </w:r>
+            <w:hyperlink r:id="rId29" w:history="1">
+              <w:r>
+                <w:rPr>
+                  <w:rStyle w:val="Hyperlink"/>
+                </w:rPr>
+                <w:t>https://github.com/RSGC-Longwell-J/Fighter/blob/34771267755cbaf0f10e610f6e2f8d061935d1a6/Fighter/GameScene.swift#L37-L63</w:t>
+              </w:r>
+            </w:hyperlink>
+          </w:p>
+          <w:p/>
+          <w:p>
+            <w:hyperlink r:id="rId30" w:history="1">
+              <w:r>
+                <w:rPr>
+                  <w:rStyle w:val="Hyperlink"/>
+                </w:rPr>
+                <w:t>https://github.com/RSGC-Longwell-J/Fighter/blob/34771267755cbaf0f10e610f6e2f8d061935d1a6/Fighter/GameScene.swift#L65-L84</w:t>
+              </w:r>
+            </w:hyperlink>
+          </w:p>
+          <w:p>
+            <w:bookmarkStart w:id="0" w:name="_GoBack"/>
+            <w:bookmarkEnd w:id="0"/>
           </w:p>
         </w:tc>
       </w:tr>
@@ -3961,7 +4070,6 @@
               <w:pStyle w:val="TableStyle1"/>
             </w:pPr>
             <w:r>
-              <w:lastRenderedPageBreak/>
               <w:t>Evidence:</w:t>
             </w:r>
             <w:r>
@@ -5370,7 +5478,6 @@
         <w:rPr>
           <w:b/>
         </w:rPr>
-        <w:lastRenderedPageBreak/>
         <w:t xml:space="preserve">I haven’t a clue of what my level of achievement is since I </w:t>
       </w:r>
       <w:r>
@@ -5449,8 +5556,8 @@
       </w:pPr>
     </w:p>
     <w:sectPr>
-      <w:headerReference w:type="default" r:id="rId20"/>
-      <w:footerReference w:type="default" r:id="rId21"/>
+      <w:headerReference w:type="default" r:id="rId31"/>
+      <w:footerReference w:type="default" r:id="rId32"/>
       <w:pgSz w:w="15840" w:h="12240" w:orient="landscape"/>
       <w:pgMar w:top="1440" w:right="1440" w:bottom="1440" w:left="1440" w:header="720" w:footer="864" w:gutter="0"/>
       <w:cols w:space="720"/>
@@ -5512,7 +5619,7 @@
       <w:rPr>
         <w:noProof/>
       </w:rPr>
-      <w:t>4</w:t>
+      <w:t>9</w:t>
     </w:r>
     <w:r>
       <w:fldChar w:fldCharType="end"/>
@@ -5525,7 +5632,7 @@
         <w:rPr>
           <w:noProof/>
         </w:rPr>
-        <w:t>10</w:t>
+        <w:t>11</w:t>
       </w:r>
     </w:fldSimple>
   </w:p>

</xml_diff>

<commit_message>
One last commit, since some of my links weren't links in my checkpoint document
</commit_message>
<xml_diff>
--- a/Fighter/Independent_Study_Project_-_Checkpoint_1.docx
+++ b/Fighter/Independent_Study_Project_-_Checkpoint_1.docx
@@ -432,7 +432,7 @@
           </w:p>
           <w:p/>
           <w:p>
-            <w:hyperlink r:id="rId9" w:history="1">
+            <w:hyperlink r:id="rId9" w:anchor="L86-L90" w:history="1">
               <w:r>
                 <w:rPr>
                   <w:rStyle w:val="Hyperlink"/>
@@ -732,7 +732,7 @@
           </w:p>
           <w:p/>
           <w:p>
-            <w:hyperlink r:id="rId11" w:history="1">
+            <w:hyperlink r:id="rId11" w:anchor="L21-Lundefined" w:history="1">
               <w:r>
                 <w:rPr>
                   <w:rStyle w:val="Hyperlink"/>
@@ -743,7 +743,7 @@
           </w:p>
           <w:p/>
           <w:p>
-            <w:hyperlink r:id="rId12" w:history="1">
+            <w:hyperlink r:id="rId12" w:anchor="L86-L90" w:history="1">
               <w:r>
                 <w:rPr>
                   <w:rStyle w:val="Hyperlink"/>
@@ -1667,7 +1667,7 @@
             </w:tcMar>
           </w:tcPr>
           <w:p>
-            <w:hyperlink r:id="rId19" w:history="1">
+            <w:hyperlink r:id="rId19" w:anchor="L187" w:history="1">
               <w:r>
                 <w:rPr>
                   <w:rStyle w:val="Hyperlink"/>
@@ -1679,7 +1679,7 @@
           <w:p/>
           <w:p/>
           <w:p>
-            <w:hyperlink r:id="rId20" w:history="1">
+            <w:hyperlink r:id="rId20" w:anchor="L213" w:history="1">
               <w:r>
                 <w:rPr>
                   <w:rStyle w:val="Hyperlink"/>
@@ -1690,9 +1690,18 @@
           </w:p>
           <w:p/>
           <w:p>
-            <w:r>
-              <w:t>https://github.com/RSGC-Longwell-J/Fighter/blob/01f629d8466ebb86a8560b2fd097f1804662644a/Fighter/GameScene.swift#L18</w:t>
-            </w:r>
+            <w:hyperlink r:id="rId21" w:history="1">
+              <w:r>
+                <w:rPr>
+                  <w:rStyle w:val="Hyperlink"/>
+                </w:rPr>
+                <w:t>https://github.com/RSGC-Longwell-J/Fighter/blob/01f629d8466ebb86a8560b2fd097f1804662644a/Fighter/GameScene.swift#L18</w:t>
+              </w:r>
+            </w:hyperlink>
+          </w:p>
+          <w:p>
+            <w:bookmarkStart w:id="0" w:name="_GoBack"/>
+            <w:bookmarkEnd w:id="0"/>
           </w:p>
         </w:tc>
       </w:tr>
@@ -2007,7 +2016,7 @@
                 <w:rStyle w:val="Hyperlink"/>
               </w:rPr>
             </w:pPr>
-            <w:hyperlink r:id="rId21" w:anchor="L84-L90" w:history="1">
+            <w:hyperlink r:id="rId22" w:anchor="L84-L90" w:history="1">
               <w:r>
                 <w:rPr>
                   <w:rStyle w:val="Hyperlink"/>
@@ -2024,7 +2033,7 @@
             </w:pPr>
           </w:p>
           <w:p>
-            <w:hyperlink r:id="rId22" w:anchor="L98-L112" w:history="1">
+            <w:hyperlink r:id="rId23" w:anchor="L98-L112" w:history="1">
               <w:r>
                 <w:rPr>
                   <w:rStyle w:val="Hyperlink"/>
@@ -2035,7 +2044,7 @@
           </w:p>
           <w:p/>
           <w:p>
-            <w:hyperlink r:id="rId23" w:anchor="L116-L124" w:history="1">
+            <w:hyperlink r:id="rId24" w:anchor="L116-L124" w:history="1">
               <w:r>
                 <w:rPr>
                   <w:rStyle w:val="Hyperlink"/>
@@ -2330,7 +2339,7 @@
             </w:tcMar>
           </w:tcPr>
           <w:p>
-            <w:hyperlink r:id="rId24" w:anchor="L235-L241" w:history="1">
+            <w:hyperlink r:id="rId25" w:anchor="L235-L241" w:history="1">
               <w:r>
                 <w:rPr>
                   <w:rStyle w:val="Hyperlink"/>
@@ -2341,7 +2350,7 @@
           </w:p>
           <w:p/>
           <w:p>
-            <w:hyperlink r:id="rId25" w:anchor="L265-L274" w:history="1">
+            <w:hyperlink r:id="rId26" w:anchor="L265-L274" w:history="1">
               <w:r>
                 <w:rPr>
                   <w:rStyle w:val="Hyperlink"/>
@@ -2352,7 +2361,7 @@
           </w:p>
           <w:p/>
           <w:p>
-            <w:hyperlink r:id="rId26" w:anchor="L216-L225" w:history="1">
+            <w:hyperlink r:id="rId27" w:anchor="L216-L225" w:history="1">
               <w:r>
                 <w:rPr>
                   <w:rStyle w:val="Hyperlink"/>
@@ -2640,7 +2649,7 @@
             </w:tcMar>
           </w:tcPr>
           <w:p>
-            <w:hyperlink r:id="rId27" w:history="1">
+            <w:hyperlink r:id="rId28" w:anchor="L103-L115" w:history="1">
               <w:r>
                 <w:rPr>
                   <w:rStyle w:val="Hyperlink"/>
@@ -2652,7 +2661,7 @@
           <w:p/>
           <w:p/>
           <w:p>
-            <w:hyperlink r:id="rId28" w:history="1">
+            <w:hyperlink r:id="rId29" w:anchor="L351-L357" w:history="1">
               <w:r>
                 <w:rPr>
                   <w:rStyle w:val="Hyperlink"/>
@@ -2663,12 +2672,16 @@
           </w:p>
           <w:p/>
           <w:p>
-            <w:r>
-              <w:t>https://github.com/RSGC-Longwell-J/Fighter/blob/01f629d8466ebb86a8560b2fd097f1804662644a/Fighter/GameScene.swift#L299-L310</w:t>
-            </w:r>
-            <w:bookmarkStart w:id="0" w:name="_GoBack"/>
-            <w:bookmarkEnd w:id="0"/>
+            <w:hyperlink r:id="rId30" w:history="1">
+              <w:r>
+                <w:rPr>
+                  <w:rStyle w:val="Hyperlink"/>
+                </w:rPr>
+                <w:t>https://github.com/RSGC-Longwell-J/Fighter/blob/01f629d8466ebb86a8560b2fd097f1804662644a/Fighter/GameScene.swift#L299-L310</w:t>
+              </w:r>
+            </w:hyperlink>
           </w:p>
+          <w:p/>
         </w:tc>
       </w:tr>
       <w:tr>
@@ -2957,7 +2970,7 @@
             </w:tcMar>
           </w:tcPr>
           <w:p>
-            <w:hyperlink r:id="rId29" w:anchor="diff-ba1a2d1936d693d8da8f3bab94dd5ce6R77" w:history="1">
+            <w:hyperlink r:id="rId31" w:anchor="diff-ba1a2d1936d693d8da8f3bab94dd5ce6R77" w:history="1">
               <w:r>
                 <w:rPr>
                   <w:rStyle w:val="Hyperlink"/>
@@ -2968,7 +2981,7 @@
           </w:p>
           <w:p/>
           <w:p>
-            <w:hyperlink r:id="rId30" w:anchor="L239-L241" w:history="1">
+            <w:hyperlink r:id="rId32" w:anchor="L239-L241" w:history="1">
               <w:r>
                 <w:rPr>
                   <w:rStyle w:val="Hyperlink"/>
@@ -2979,7 +2992,7 @@
           </w:p>
           <w:p/>
           <w:p>
-            <w:hyperlink r:id="rId31" w:anchor="L16-L26" w:history="1">
+            <w:hyperlink r:id="rId33" w:anchor="L16-L26" w:history="1">
               <w:r>
                 <w:rPr>
                   <w:rStyle w:val="Hyperlink"/>
@@ -3266,7 +3279,7 @@
             </w:tcMar>
           </w:tcPr>
           <w:p>
-            <w:hyperlink r:id="rId32" w:anchor="diff-ba1a2d1936d693d8da8f3bab94dd5ce6R74" w:history="1">
+            <w:hyperlink r:id="rId34" w:anchor="diff-ba1a2d1936d693d8da8f3bab94dd5ce6R74" w:history="1">
               <w:r>
                 <w:rPr>
                   <w:rStyle w:val="Hyperlink"/>
@@ -3277,7 +3290,7 @@
           </w:p>
           <w:p/>
           <w:p>
-            <w:hyperlink r:id="rId33" w:anchor="diff-ba1a2d1936d693d8da8f3bab94dd5ce6R65" w:history="1">
+            <w:hyperlink r:id="rId35" w:anchor="diff-ba1a2d1936d693d8da8f3bab94dd5ce6R65" w:history="1">
               <w:r>
                 <w:rPr>
                   <w:rStyle w:val="Hyperlink"/>
@@ -3288,7 +3301,7 @@
           </w:p>
           <w:p/>
           <w:p>
-            <w:hyperlink r:id="rId34" w:anchor="L121-L144" w:history="1">
+            <w:hyperlink r:id="rId36" w:anchor="L121-L144" w:history="1">
               <w:r>
                 <w:rPr>
                   <w:rStyle w:val="Hyperlink"/>
@@ -3660,7 +3673,7 @@
                           </pic:cNvPicPr>
                         </pic:nvPicPr>
                         <pic:blipFill>
-                          <a:blip r:embed="rId35">
+                          <a:blip r:embed="rId37">
                             <a:extLst>
                               <a:ext uri="{28A0092B-C50C-407E-A947-70E740481C1C}">
                                 <a14:useLocalDpi xmlns:a14="http://schemas.microsoft.com/office/drawing/2010/main" val="0"/>
@@ -3773,7 +3786,7 @@
                           </pic:cNvPicPr>
                         </pic:nvPicPr>
                         <pic:blipFill>
-                          <a:blip r:embed="rId36">
+                          <a:blip r:embed="rId38">
                             <a:extLst>
                               <a:ext uri="{28A0092B-C50C-407E-A947-70E740481C1C}">
                                 <a14:useLocalDpi xmlns:a14="http://schemas.microsoft.com/office/drawing/2010/main" val="0"/>
@@ -3890,7 +3903,7 @@
                           </pic:cNvPicPr>
                         </pic:nvPicPr>
                         <pic:blipFill>
-                          <a:blip r:embed="rId37">
+                          <a:blip r:embed="rId39">
                             <a:extLst>
                               <a:ext uri="{28A0092B-C50C-407E-A947-70E740481C1C}">
                                 <a14:useLocalDpi xmlns:a14="http://schemas.microsoft.com/office/drawing/2010/main" val="0"/>
@@ -4203,7 +4216,7 @@
             </w:tcMar>
           </w:tcPr>
           <w:p>
-            <w:hyperlink r:id="rId38" w:anchor="L17-L30" w:history="1">
+            <w:hyperlink r:id="rId40" w:anchor="L17-L30" w:history="1">
               <w:r>
                 <w:rPr>
                   <w:rStyle w:val="Hyperlink"/>
@@ -4214,7 +4227,7 @@
           </w:p>
           <w:p/>
           <w:p>
-            <w:hyperlink r:id="rId39" w:anchor="L37-L63" w:history="1">
+            <w:hyperlink r:id="rId41" w:anchor="L37-L63" w:history="1">
               <w:r>
                 <w:rPr>
                   <w:rStyle w:val="Hyperlink"/>
@@ -4225,7 +4238,7 @@
           </w:p>
           <w:p/>
           <w:p>
-            <w:hyperlink r:id="rId40" w:anchor="L65-L84" w:history="1">
+            <w:hyperlink r:id="rId42" w:anchor="L65-L84" w:history="1">
               <w:r>
                 <w:rPr>
                   <w:rStyle w:val="Hyperlink"/>
@@ -4549,7 +4562,7 @@
                           </pic:cNvPicPr>
                         </pic:nvPicPr>
                         <pic:blipFill>
-                          <a:blip r:embed="rId35">
+                          <a:blip r:embed="rId37">
                             <a:extLst>
                               <a:ext uri="{28A0092B-C50C-407E-A947-70E740481C1C}">
                                 <a14:useLocalDpi xmlns:a14="http://schemas.microsoft.com/office/drawing/2010/main" val="0"/>
@@ -4645,7 +4658,7 @@
                           </pic:cNvPicPr>
                         </pic:nvPicPr>
                         <pic:blipFill>
-                          <a:blip r:embed="rId36">
+                          <a:blip r:embed="rId38">
                             <a:extLst>
                               <a:ext uri="{28A0092B-C50C-407E-A947-70E740481C1C}">
                                 <a14:useLocalDpi xmlns:a14="http://schemas.microsoft.com/office/drawing/2010/main" val="0"/>
@@ -4755,7 +4768,7 @@
                           </pic:cNvPicPr>
                         </pic:nvPicPr>
                         <pic:blipFill>
-                          <a:blip r:embed="rId37">
+                          <a:blip r:embed="rId39">
                             <a:extLst>
                               <a:ext uri="{28A0092B-C50C-407E-A947-70E740481C1C}">
                                 <a14:useLocalDpi xmlns:a14="http://schemas.microsoft.com/office/drawing/2010/main" val="0"/>
@@ -5081,7 +5094,7 @@
                           </pic:cNvPicPr>
                         </pic:nvPicPr>
                         <pic:blipFill>
-                          <a:blip r:embed="rId41">
+                          <a:blip r:embed="rId43">
                             <a:extLst>
                               <a:ext uri="{28A0092B-C50C-407E-A947-70E740481C1C}">
                                 <a14:useLocalDpi xmlns:a14="http://schemas.microsoft.com/office/drawing/2010/main" val="0"/>
@@ -5180,7 +5193,7 @@
                           </pic:cNvPicPr>
                         </pic:nvPicPr>
                         <pic:blipFill>
-                          <a:blip r:embed="rId42">
+                          <a:blip r:embed="rId44">
                             <a:extLst>
                               <a:ext uri="{28A0092B-C50C-407E-A947-70E740481C1C}">
                                 <a14:useLocalDpi xmlns:a14="http://schemas.microsoft.com/office/drawing/2010/main" val="0"/>
@@ -5284,7 +5297,7 @@
                           </pic:cNvPicPr>
                         </pic:nvPicPr>
                         <pic:blipFill>
-                          <a:blip r:embed="rId43">
+                          <a:blip r:embed="rId45">
                             <a:extLst>
                               <a:ext uri="{28A0092B-C50C-407E-A947-70E740481C1C}">
                                 <a14:useLocalDpi xmlns:a14="http://schemas.microsoft.com/office/drawing/2010/main" val="0"/>
@@ -5603,7 +5616,7 @@
             </w:tcMar>
           </w:tcPr>
           <w:p>
-            <w:hyperlink r:id="rId44" w:history="1">
+            <w:hyperlink r:id="rId46" w:anchor="L86-L92" w:history="1">
               <w:r>
                 <w:rPr>
                   <w:rStyle w:val="Hyperlink"/>
@@ -5620,7 +5633,7 @@
           </w:p>
           <w:p/>
           <w:p>
-            <w:hyperlink r:id="rId45" w:history="1">
+            <w:hyperlink r:id="rId47" w:anchor="L103-L115" w:history="1">
               <w:r>
                 <w:rPr>
                   <w:rStyle w:val="Hyperlink"/>
@@ -5637,7 +5650,7 @@
           </w:p>
           <w:p/>
           <w:p>
-            <w:hyperlink r:id="rId46" w:history="1">
+            <w:hyperlink r:id="rId48" w:anchor="L103-L115" w:history="1">
               <w:r>
                 <w:rPr>
                   <w:rStyle w:val="Hyperlink"/>
@@ -5654,7 +5667,7 @@
           </w:p>
           <w:p/>
           <w:p>
-            <w:hyperlink r:id="rId47" w:history="1">
+            <w:hyperlink r:id="rId49" w:anchor="L34-L48" w:history="1">
               <w:r>
                 <w:rPr>
                   <w:rStyle w:val="Hyperlink"/>
@@ -5671,7 +5684,7 @@
           </w:p>
           <w:p/>
           <w:p>
-            <w:hyperlink r:id="rId48" w:history="1">
+            <w:hyperlink r:id="rId50" w:anchor="L24" w:history="1">
               <w:r>
                 <w:rPr>
                   <w:rStyle w:val="Hyperlink"/>
@@ -6045,7 +6058,7 @@
                           </pic:cNvPicPr>
                         </pic:nvPicPr>
                         <pic:blipFill>
-                          <a:blip r:embed="rId49">
+                          <a:blip r:embed="rId51">
                             <a:extLst>
                               <a:ext uri="{28A0092B-C50C-407E-A947-70E740481C1C}">
                                 <a14:useLocalDpi xmlns:a14="http://schemas.microsoft.com/office/drawing/2010/main" val="0"/>
@@ -6149,7 +6162,7 @@
                           </pic:cNvPicPr>
                         </pic:nvPicPr>
                         <pic:blipFill>
-                          <a:blip r:embed="rId50">
+                          <a:blip r:embed="rId52">
                             <a:extLst>
                               <a:ext uri="{28A0092B-C50C-407E-A947-70E740481C1C}">
                                 <a14:useLocalDpi xmlns:a14="http://schemas.microsoft.com/office/drawing/2010/main" val="0"/>
@@ -6245,7 +6258,7 @@
                           </pic:cNvPicPr>
                         </pic:nvPicPr>
                         <pic:blipFill>
-                          <a:blip r:embed="rId51">
+                          <a:blip r:embed="rId53">
                             <a:extLst>
                               <a:ext uri="{28A0092B-C50C-407E-A947-70E740481C1C}">
                                 <a14:useLocalDpi xmlns:a14="http://schemas.microsoft.com/office/drawing/2010/main" val="0"/>
@@ -6528,7 +6541,7 @@
             </w:tcMar>
           </w:tcPr>
           <w:p>
-            <w:hyperlink r:id="rId52" w:history="1">
+            <w:hyperlink r:id="rId54" w:anchor="L103-L115" w:history="1">
               <w:r>
                 <w:rPr>
                   <w:rStyle w:val="Hyperlink"/>
@@ -6551,7 +6564,7 @@
           </w:p>
           <w:p/>
           <w:p>
-            <w:hyperlink r:id="rId53" w:history="1">
+            <w:hyperlink r:id="rId55" w:anchor="L121-L130" w:history="1">
               <w:r>
                 <w:rPr>
                   <w:rStyle w:val="Hyperlink"/>
@@ -6594,7 +6607,7 @@
             </w:tcMar>
           </w:tcPr>
           <w:p>
-            <w:hyperlink r:id="rId54" w:history="1">
+            <w:hyperlink r:id="rId56" w:anchor="L135-L168" w:history="1">
               <w:r>
                 <w:rPr>
                   <w:rStyle w:val="Hyperlink"/>
@@ -6854,8 +6867,8 @@
       </w:pPr>
     </w:p>
     <w:sectPr>
-      <w:headerReference w:type="default" r:id="rId55"/>
-      <w:footerReference w:type="default" r:id="rId56"/>
+      <w:headerReference w:type="default" r:id="rId57"/>
+      <w:footerReference w:type="default" r:id="rId58"/>
       <w:pgSz w:w="15840" w:h="12240" w:orient="landscape"/>
       <w:pgMar w:top="1440" w:right="1440" w:bottom="1440" w:left="1440" w:header="720" w:footer="864" w:gutter="0"/>
       <w:cols w:space="720"/>
@@ -6917,7 +6930,7 @@
       <w:rPr>
         <w:noProof/>
       </w:rPr>
-      <w:t>6</w:t>
+      <w:t>4</w:t>
     </w:r>
     <w:r>
       <w:fldChar w:fldCharType="end"/>
@@ -6925,27 +6938,14 @@
     <w:r>
       <w:t xml:space="preserve"> of </w:t>
     </w:r>
-    <w:r>
-      <w:fldChar w:fldCharType="begin"/>
-    </w:r>
-    <w:r>
-      <w:instrText xml:space="preserve"> NUMPAGES </w:instrText>
-    </w:r>
-    <w:r>
-      <w:fldChar w:fldCharType="separate"/>
-    </w:r>
-    <w:r>
-      <w:rPr>
-        <w:noProof/>
-      </w:rPr>
-      <w:t>26</w:t>
-    </w:r>
-    <w:r>
-      <w:rPr>
-        <w:noProof/>
-      </w:rPr>
-      <w:fldChar w:fldCharType="end"/>
-    </w:r>
+    <w:fldSimple w:instr=" NUMPAGES ">
+      <w:r>
+        <w:rPr>
+          <w:noProof/>
+        </w:rPr>
+        <w:t>26</w:t>
+      </w:r>
+    </w:fldSimple>
   </w:p>
 </w:ftr>
 </file>

</xml_diff>